<commit_message>
just saving some file changes while drafting iptds implementation plan
</commit_message>
<xml_diff>
--- a/docs/prioritization/Snake River IPTDS Prioritization - Implementation Plan 20241213.docx
+++ b/docs/prioritization/Snake River IPTDS Prioritization - Implementation Plan 20241213.docx
@@ -323,7 +323,7 @@
           <w:r>
             <w:fldChar w:fldCharType="separate"/>
           </w:r>
-          <w:hyperlink w:anchor="_Toc184977958" w:history="1">
+          <w:hyperlink w:anchor="_Toc185489919" w:history="1">
             <w:r>
               <w:rPr>
                 <w:rStyle w:val="Hyperlink"/>
@@ -350,7 +350,7 @@
                 <w:noProof/>
                 <w:webHidden/>
               </w:rPr>
-              <w:instrText xml:space="preserve"> PAGEREF _Toc184977958 \h </w:instrText>
+              <w:instrText xml:space="preserve"> PAGEREF _Toc185489919 \h </w:instrText>
             </w:r>
             <w:r>
               <w:rPr>
@@ -392,7 +392,7 @@
               <w:noProof/>
             </w:rPr>
           </w:pPr>
-          <w:hyperlink w:anchor="_Toc184977959" w:history="1">
+          <w:hyperlink w:anchor="_Toc185489920" w:history="1">
             <w:r>
               <w:rPr>
                 <w:rStyle w:val="Hyperlink"/>
@@ -419,7 +419,7 @@
                 <w:noProof/>
                 <w:webHidden/>
               </w:rPr>
-              <w:instrText xml:space="preserve"> PAGEREF _Toc184977959 \h </w:instrText>
+              <w:instrText xml:space="preserve"> PAGEREF _Toc185489920 \h </w:instrText>
             </w:r>
             <w:r>
               <w:rPr>
@@ -458,7 +458,7 @@
               <w:noProof/>
             </w:rPr>
           </w:pPr>
-          <w:hyperlink w:anchor="_Toc184977960" w:history="1">
+          <w:hyperlink w:anchor="_Toc185489921" w:history="1">
             <w:r>
               <w:rPr>
                 <w:rStyle w:val="Hyperlink"/>
@@ -485,7 +485,7 @@
                 <w:noProof/>
                 <w:webHidden/>
               </w:rPr>
-              <w:instrText xml:space="preserve"> PAGEREF _Toc184977960 \h </w:instrText>
+              <w:instrText xml:space="preserve"> PAGEREF _Toc185489921 \h </w:instrText>
             </w:r>
             <w:r>
               <w:rPr>
@@ -527,7 +527,7 @@
               <w:noProof/>
             </w:rPr>
           </w:pPr>
-          <w:hyperlink w:anchor="_Toc184977961" w:history="1">
+          <w:hyperlink w:anchor="_Toc185489922" w:history="1">
             <w:r>
               <w:rPr>
                 <w:rStyle w:val="Hyperlink"/>
@@ -554,7 +554,7 @@
                 <w:noProof/>
                 <w:webHidden/>
               </w:rPr>
-              <w:instrText xml:space="preserve"> PAGEREF _Toc184977961 \h </w:instrText>
+              <w:instrText xml:space="preserve"> PAGEREF _Toc185489922 \h </w:instrText>
             </w:r>
             <w:r>
               <w:rPr>
@@ -596,7 +596,7 @@
               <w:noProof/>
             </w:rPr>
           </w:pPr>
-          <w:hyperlink w:anchor="_Toc184977962" w:history="1">
+          <w:hyperlink w:anchor="_Toc185489923" w:history="1">
             <w:r>
               <w:rPr>
                 <w:rStyle w:val="Hyperlink"/>
@@ -623,7 +623,7 @@
                 <w:noProof/>
                 <w:webHidden/>
               </w:rPr>
-              <w:instrText xml:space="preserve"> PAGEREF _Toc184977962 \h </w:instrText>
+              <w:instrText xml:space="preserve"> PAGEREF _Toc185489923 \h </w:instrText>
             </w:r>
             <w:r>
               <w:rPr>
@@ -665,13 +665,13 @@
               <w:noProof/>
             </w:rPr>
           </w:pPr>
-          <w:hyperlink w:anchor="_Toc184977963" w:history="1">
+          <w:hyperlink w:anchor="_Toc185489924" w:history="1">
             <w:r>
               <w:rPr>
                 <w:rStyle w:val="Hyperlink"/>
                 <w:noProof/>
               </w:rPr>
-              <w:t>Decommission, Remove, or Transfer From IPTDS O&amp;M Project</w:t>
+              <w:t>Decommission, Remove, or Transfer from IPTDS O&amp;M Project</w:t>
             </w:r>
             <w:r>
               <w:rPr>
@@ -692,7 +692,7 @@
                 <w:noProof/>
                 <w:webHidden/>
               </w:rPr>
-              <w:instrText xml:space="preserve"> PAGEREF _Toc184977963 \h </w:instrText>
+              <w:instrText xml:space="preserve"> PAGEREF _Toc185489924 \h </w:instrText>
             </w:r>
             <w:r>
               <w:rPr>
@@ -734,7 +734,7 @@
               <w:noProof/>
             </w:rPr>
           </w:pPr>
-          <w:hyperlink w:anchor="_Toc184977964" w:history="1">
+          <w:hyperlink w:anchor="_Toc185489925" w:history="1">
             <w:r>
               <w:rPr>
                 <w:rStyle w:val="Hyperlink"/>
@@ -761,7 +761,7 @@
                 <w:noProof/>
                 <w:webHidden/>
               </w:rPr>
-              <w:instrText xml:space="preserve"> PAGEREF _Toc184977964 \h </w:instrText>
+              <w:instrText xml:space="preserve"> PAGEREF _Toc185489925 \h </w:instrText>
             </w:r>
             <w:r>
               <w:rPr>
@@ -800,7 +800,7 @@
               <w:noProof/>
             </w:rPr>
           </w:pPr>
-          <w:hyperlink w:anchor="_Toc184977965" w:history="1">
+          <w:hyperlink w:anchor="_Toc185489926" w:history="1">
             <w:r>
               <w:rPr>
                 <w:rStyle w:val="Hyperlink"/>
@@ -827,7 +827,7 @@
                 <w:noProof/>
                 <w:webHidden/>
               </w:rPr>
-              <w:instrText xml:space="preserve"> PAGEREF _Toc184977965 \h </w:instrText>
+              <w:instrText xml:space="preserve"> PAGEREF _Toc185489926 \h </w:instrText>
             </w:r>
             <w:r>
               <w:rPr>
@@ -866,7 +866,7 @@
               <w:noProof/>
             </w:rPr>
           </w:pPr>
-          <w:hyperlink w:anchor="_Toc184977966" w:history="1">
+          <w:hyperlink w:anchor="_Toc185489927" w:history="1">
             <w:r>
               <w:rPr>
                 <w:rStyle w:val="Hyperlink"/>
@@ -893,7 +893,7 @@
                 <w:noProof/>
                 <w:webHidden/>
               </w:rPr>
-              <w:instrText xml:space="preserve"> PAGEREF _Toc184977966 \h </w:instrText>
+              <w:instrText xml:space="preserve"> PAGEREF _Toc185489927 \h </w:instrText>
             </w:r>
             <w:r>
               <w:rPr>
@@ -913,7 +913,7 @@
                 <w:noProof/>
                 <w:webHidden/>
               </w:rPr>
-              <w:t>6</w:t>
+              <w:t>7</w:t>
             </w:r>
             <w:r>
               <w:rPr>
@@ -1024,7 +1024,7 @@
       <w:pPr>
         <w:pStyle w:val="Heading1"/>
       </w:pPr>
-      <w:bookmarkStart w:id="0" w:name="_Toc184977958"/>
+      <w:bookmarkStart w:id="0" w:name="_Toc185489919"/>
       <w:r>
         <w:lastRenderedPageBreak/>
         <w:t>BACKGROUND</w:t>
@@ -1069,7 +1069,7 @@
       <w:pPr>
         <w:pStyle w:val="Heading2"/>
       </w:pPr>
-      <w:bookmarkStart w:id="1" w:name="_Toc184977959"/>
+      <w:bookmarkStart w:id="1" w:name="_Toc185489920"/>
       <w:r>
         <w:t>Objectives</w:t>
       </w:r>
@@ -1162,7 +1162,7 @@
         <w:pStyle w:val="Heading1"/>
         <w:jc w:val="both"/>
       </w:pPr>
-      <w:bookmarkStart w:id="2" w:name="_Toc184977960"/>
+      <w:bookmarkStart w:id="2" w:name="_Toc185489921"/>
       <w:r>
         <w:t>RECOMMENDATIONS</w:t>
       </w:r>
@@ -1172,7 +1172,7 @@
       <w:pPr>
         <w:pStyle w:val="Heading2"/>
       </w:pPr>
-      <w:bookmarkStart w:id="3" w:name="_Toc184977961"/>
+      <w:bookmarkStart w:id="3" w:name="_Toc185489922"/>
       <w:r>
         <w:t>Continue Funding</w:t>
       </w:r>
@@ -1241,10 +1241,7 @@
       <w:bookmarkEnd w:id="5"/>
       <w:bookmarkEnd w:id="6"/>
       <w:r>
-        <w:t xml:space="preserve">. </w:t>
-      </w:r>
-      <w:r>
-        <w:t>Recommendations for a subset of IPTDS sites in which funding should be continued.</w:t>
+        <w:t>. Recommendations for a subset of IPTDS sites in which funding should be continued.</w:t>
       </w:r>
     </w:p>
     <w:tbl>
@@ -1481,23 +1478,7 @@
                 <w:sz w:val="20"/>
                 <w:szCs w:val="20"/>
               </w:rPr>
-              <w:t xml:space="preserve">Long-term, consider upgrading to a IS1001 Master Controller if current read ranges do not reach to the top of the water column during high flows. During upgrades, LLR could be considered for consolidation to a single-pass array. Detections at upstream sites allow for </w:t>
-            </w:r>
-            <w:proofErr w:type="gramStart"/>
-            <w:r>
-              <w:rPr>
-                <w:sz w:val="20"/>
-                <w:szCs w:val="20"/>
-              </w:rPr>
-              <w:t>a an</w:t>
-            </w:r>
-            <w:proofErr w:type="gramEnd"/>
-            <w:r>
-              <w:rPr>
-                <w:sz w:val="20"/>
-                <w:szCs w:val="20"/>
-              </w:rPr>
-              <w:t xml:space="preserve"> estimate of a detection probability at LLR.</w:t>
+              <w:t>Long-term, consider upgrading to a IS1001 Master Controller if current read ranges do not reach to the top of the water column during high flows. During upgrades, LLR could be considered for consolidation to a single-pass array. Detections at upstream sites allow for an estimate of a detection probability at LLR.</w:t>
             </w:r>
           </w:p>
         </w:tc>
@@ -2080,7 +2061,7 @@
       <w:pPr>
         <w:pStyle w:val="Heading2"/>
       </w:pPr>
-      <w:bookmarkStart w:id="7" w:name="_Toc184977962"/>
+      <w:bookmarkStart w:id="7" w:name="_Toc185489923"/>
       <w:r>
         <w:t>Candidates to Transfer to IPTDS O&amp;M Project</w:t>
       </w:r>
@@ -2146,10 +2127,7 @@
         <w:fldChar w:fldCharType="end"/>
       </w:r>
       <w:r>
-        <w:t>. Recommendations</w:t>
-      </w:r>
-      <w:r>
-        <w:t xml:space="preserve"> and funding considerations for existing sites, currently funded under another project, recommended for funding under the IPTDS O&amp;M project.</w:t>
+        <w:t>. Recommendations and funding considerations for existing sites, currently funded under another project, recommended for funding under the IPTDS O&amp;M project.</w:t>
       </w:r>
     </w:p>
     <w:tbl>
@@ -3112,7 +3090,7 @@
       <w:pPr>
         <w:pStyle w:val="Heading2"/>
       </w:pPr>
-      <w:bookmarkStart w:id="8" w:name="_Toc184977963"/>
+      <w:bookmarkStart w:id="8" w:name="_Toc185489924"/>
       <w:r>
         <w:t xml:space="preserve">Decommission, Remove, or Transfer </w:t>
       </w:r>
@@ -3217,23 +3195,20 @@
         <w:fldChar w:fldCharType="end"/>
       </w:r>
       <w:r>
-        <w:t xml:space="preserve">. Recommendations and funding considerations for </w:t>
-      </w:r>
-      <w:r>
-        <w:t>candidate sites for decommissioning, removal, and/or transfer from the IPTDS O&amp;M project.</w:t>
+        <w:t>. Recommendations and funding considerations for candidate sites for decommissioning, removal, and/or transfer from the IPTDS O&amp;M project.</w:t>
       </w:r>
     </w:p>
     <w:tbl>
       <w:tblPr>
         <w:tblStyle w:val="GridTable4"/>
-        <w:tblW w:w="0" w:type="auto"/>
+        <w:tblW w:w="9535" w:type="dxa"/>
         <w:tblLook w:val="04A0" w:firstRow="1" w:lastRow="0" w:firstColumn="1" w:lastColumn="0" w:noHBand="0" w:noVBand="1"/>
       </w:tblPr>
       <w:tblGrid>
         <w:gridCol w:w="805"/>
         <w:gridCol w:w="900"/>
-        <w:gridCol w:w="4320"/>
-        <w:gridCol w:w="3325"/>
+        <w:gridCol w:w="2610"/>
+        <w:gridCol w:w="5220"/>
       </w:tblGrid>
       <w:tr>
         <w:trPr>
@@ -3287,7 +3262,7 @@
         </w:tc>
         <w:tc>
           <w:tcPr>
-            <w:tcW w:w="4320" w:type="dxa"/>
+            <w:tcW w:w="2610" w:type="dxa"/>
             <w:vAlign w:val="center"/>
           </w:tcPr>
           <w:p>
@@ -3310,7 +3285,7 @@
         </w:tc>
         <w:tc>
           <w:tcPr>
-            <w:tcW w:w="3325" w:type="dxa"/>
+            <w:tcW w:w="5220" w:type="dxa"/>
             <w:vAlign w:val="center"/>
           </w:tcPr>
           <w:p>
@@ -3388,7 +3363,7 @@
         </w:tc>
         <w:tc>
           <w:tcPr>
-            <w:tcW w:w="4320" w:type="dxa"/>
+            <w:tcW w:w="2610" w:type="dxa"/>
             <w:vAlign w:val="center"/>
           </w:tcPr>
           <w:p>
@@ -3400,11 +3375,18 @@
                 <w:szCs w:val="20"/>
               </w:rPr>
             </w:pPr>
-          </w:p>
-        </w:tc>
-        <w:tc>
-          <w:tcPr>
-            <w:tcW w:w="3325" w:type="dxa"/>
+            <w:r>
+              <w:rPr>
+                <w:sz w:val="20"/>
+                <w:szCs w:val="20"/>
+              </w:rPr>
+              <w:t>-</w:t>
+            </w:r>
+          </w:p>
+        </w:tc>
+        <w:tc>
+          <w:tcPr>
+            <w:tcW w:w="5220" w:type="dxa"/>
             <w:vAlign w:val="center"/>
           </w:tcPr>
           <w:p>
@@ -3472,7 +3454,7 @@
         </w:tc>
         <w:tc>
           <w:tcPr>
-            <w:tcW w:w="4320" w:type="dxa"/>
+            <w:tcW w:w="2610" w:type="dxa"/>
             <w:vAlign w:val="center"/>
           </w:tcPr>
           <w:p>
@@ -3484,11 +3466,18 @@
                 <w:szCs w:val="20"/>
               </w:rPr>
             </w:pPr>
-          </w:p>
-        </w:tc>
-        <w:tc>
-          <w:tcPr>
-            <w:tcW w:w="3325" w:type="dxa"/>
+            <w:r>
+              <w:rPr>
+                <w:sz w:val="20"/>
+                <w:szCs w:val="20"/>
+              </w:rPr>
+              <w:t>-</w:t>
+            </w:r>
+          </w:p>
+        </w:tc>
+        <w:tc>
+          <w:tcPr>
+            <w:tcW w:w="5220" w:type="dxa"/>
             <w:vAlign w:val="center"/>
           </w:tcPr>
           <w:p>
@@ -3559,7 +3548,7 @@
         </w:tc>
         <w:tc>
           <w:tcPr>
-            <w:tcW w:w="4320" w:type="dxa"/>
+            <w:tcW w:w="2610" w:type="dxa"/>
             <w:vAlign w:val="center"/>
           </w:tcPr>
           <w:p>
@@ -3571,11 +3560,18 @@
                 <w:szCs w:val="20"/>
               </w:rPr>
             </w:pPr>
-          </w:p>
-        </w:tc>
-        <w:tc>
-          <w:tcPr>
-            <w:tcW w:w="3325" w:type="dxa"/>
+            <w:r>
+              <w:rPr>
+                <w:sz w:val="20"/>
+                <w:szCs w:val="20"/>
+              </w:rPr>
+              <w:t>-</w:t>
+            </w:r>
+          </w:p>
+        </w:tc>
+        <w:tc>
+          <w:tcPr>
+            <w:tcW w:w="5220" w:type="dxa"/>
             <w:vAlign w:val="center"/>
           </w:tcPr>
           <w:p>
@@ -3643,7 +3639,7 @@
         </w:tc>
         <w:tc>
           <w:tcPr>
-            <w:tcW w:w="4320" w:type="dxa"/>
+            <w:tcW w:w="2610" w:type="dxa"/>
             <w:vAlign w:val="center"/>
           </w:tcPr>
           <w:p>
@@ -3655,11 +3651,18 @@
                 <w:szCs w:val="20"/>
               </w:rPr>
             </w:pPr>
-          </w:p>
-        </w:tc>
-        <w:tc>
-          <w:tcPr>
-            <w:tcW w:w="3325" w:type="dxa"/>
+            <w:r>
+              <w:rPr>
+                <w:sz w:val="20"/>
+                <w:szCs w:val="20"/>
+              </w:rPr>
+              <w:t>-</w:t>
+            </w:r>
+          </w:p>
+        </w:tc>
+        <w:tc>
+          <w:tcPr>
+            <w:tcW w:w="5220" w:type="dxa"/>
             <w:vAlign w:val="center"/>
           </w:tcPr>
           <w:p>
@@ -3730,7 +3733,7 @@
         </w:tc>
         <w:tc>
           <w:tcPr>
-            <w:tcW w:w="4320" w:type="dxa"/>
+            <w:tcW w:w="2610" w:type="dxa"/>
             <w:vAlign w:val="center"/>
           </w:tcPr>
           <w:p>
@@ -3742,11 +3745,18 @@
                 <w:szCs w:val="20"/>
               </w:rPr>
             </w:pPr>
-          </w:p>
-        </w:tc>
-        <w:tc>
-          <w:tcPr>
-            <w:tcW w:w="3325" w:type="dxa"/>
+            <w:r>
+              <w:rPr>
+                <w:sz w:val="20"/>
+                <w:szCs w:val="20"/>
+              </w:rPr>
+              <w:t>-</w:t>
+            </w:r>
+          </w:p>
+        </w:tc>
+        <w:tc>
+          <w:tcPr>
+            <w:tcW w:w="5220" w:type="dxa"/>
             <w:vAlign w:val="center"/>
           </w:tcPr>
           <w:p>
@@ -3814,7 +3824,7 @@
         </w:tc>
         <w:tc>
           <w:tcPr>
-            <w:tcW w:w="4320" w:type="dxa"/>
+            <w:tcW w:w="2610" w:type="dxa"/>
             <w:vAlign w:val="center"/>
           </w:tcPr>
           <w:p>
@@ -3826,11 +3836,18 @@
                 <w:szCs w:val="20"/>
               </w:rPr>
             </w:pPr>
-          </w:p>
-        </w:tc>
-        <w:tc>
-          <w:tcPr>
-            <w:tcW w:w="3325" w:type="dxa"/>
+            <w:r>
+              <w:rPr>
+                <w:sz w:val="20"/>
+                <w:szCs w:val="20"/>
+              </w:rPr>
+              <w:t>Important site for in-season adult monitoring and juvenile survival monitoring.</w:t>
+            </w:r>
+          </w:p>
+        </w:tc>
+        <w:tc>
+          <w:tcPr>
+            <w:tcW w:w="5220" w:type="dxa"/>
             <w:vAlign w:val="center"/>
           </w:tcPr>
           <w:p>
@@ -3901,7 +3918,7 @@
         </w:tc>
         <w:tc>
           <w:tcPr>
-            <w:tcW w:w="4320" w:type="dxa"/>
+            <w:tcW w:w="2610" w:type="dxa"/>
             <w:vAlign w:val="center"/>
           </w:tcPr>
           <w:p>
@@ -3913,11 +3930,18 @@
                 <w:szCs w:val="20"/>
               </w:rPr>
             </w:pPr>
-          </w:p>
-        </w:tc>
-        <w:tc>
-          <w:tcPr>
-            <w:tcW w:w="3325" w:type="dxa"/>
+            <w:r>
+              <w:rPr>
+                <w:sz w:val="20"/>
+                <w:szCs w:val="20"/>
+              </w:rPr>
+              <w:t>-</w:t>
+            </w:r>
+          </w:p>
+        </w:tc>
+        <w:tc>
+          <w:tcPr>
+            <w:tcW w:w="5220" w:type="dxa"/>
             <w:vAlign w:val="center"/>
           </w:tcPr>
           <w:p>
@@ -3985,7 +4009,7 @@
         </w:tc>
         <w:tc>
           <w:tcPr>
-            <w:tcW w:w="4320" w:type="dxa"/>
+            <w:tcW w:w="2610" w:type="dxa"/>
             <w:vAlign w:val="center"/>
           </w:tcPr>
           <w:p>
@@ -3997,11 +4021,18 @@
                 <w:szCs w:val="20"/>
               </w:rPr>
             </w:pPr>
-          </w:p>
-        </w:tc>
-        <w:tc>
-          <w:tcPr>
-            <w:tcW w:w="3325" w:type="dxa"/>
+            <w:r>
+              <w:rPr>
+                <w:sz w:val="20"/>
+                <w:szCs w:val="20"/>
+              </w:rPr>
+              <w:t>-</w:t>
+            </w:r>
+          </w:p>
+        </w:tc>
+        <w:tc>
+          <w:tcPr>
+            <w:tcW w:w="5220" w:type="dxa"/>
             <w:vAlign w:val="center"/>
           </w:tcPr>
           <w:p>
@@ -4072,7 +4103,7 @@
         </w:tc>
         <w:tc>
           <w:tcPr>
-            <w:tcW w:w="4320" w:type="dxa"/>
+            <w:tcW w:w="2610" w:type="dxa"/>
             <w:vAlign w:val="center"/>
           </w:tcPr>
           <w:p>
@@ -4084,11 +4115,18 @@
                 <w:szCs w:val="20"/>
               </w:rPr>
             </w:pPr>
-          </w:p>
-        </w:tc>
-        <w:tc>
-          <w:tcPr>
-            <w:tcW w:w="3325" w:type="dxa"/>
+            <w:r>
+              <w:rPr>
+                <w:sz w:val="20"/>
+                <w:szCs w:val="20"/>
+              </w:rPr>
+              <w:t>-</w:t>
+            </w:r>
+          </w:p>
+        </w:tc>
+        <w:tc>
+          <w:tcPr>
+            <w:tcW w:w="5220" w:type="dxa"/>
             <w:vAlign w:val="center"/>
           </w:tcPr>
           <w:p>
@@ -4113,7 +4151,7 @@
       <w:pPr>
         <w:pStyle w:val="Heading2"/>
       </w:pPr>
-      <w:bookmarkStart w:id="9" w:name="_Toc184977964"/>
+      <w:bookmarkStart w:id="9" w:name="_Toc185489925"/>
       <w:r>
         <w:t>Proposed New Sites to Address Data Gaps</w:t>
       </w:r>
@@ -4176,10 +4214,7 @@
         <w:fldChar w:fldCharType="end"/>
       </w:r>
       <w:r>
-        <w:t xml:space="preserve">. Recommendations </w:t>
-      </w:r>
-      <w:r>
-        <w:t>for proposed sites to address adult population monitoring data gaps.</w:t>
+        <w:t>. Recommendations for proposed sites to address adult population monitoring data gaps.</w:t>
       </w:r>
     </w:p>
     <w:tbl>
@@ -4371,6 +4406,8 @@
         <w:tc>
           <w:tcPr>
             <w:tcW w:w="6925" w:type="dxa"/>
+            <w:vMerge w:val="restart"/>
+            <w:shd w:val="clear" w:color="auto" w:fill="FFFFFF" w:themeFill="background1"/>
             <w:vAlign w:val="center"/>
           </w:tcPr>
           <w:p>
@@ -4382,6 +4419,29 @@
                 <w:szCs w:val="20"/>
               </w:rPr>
             </w:pPr>
+            <w:r>
+              <w:rPr>
+                <w:sz w:val="20"/>
+                <w:szCs w:val="20"/>
+              </w:rPr>
+              <w:t xml:space="preserve">Little/no adult escapement monitoring currently occurs in the SREFS-s population. One IPTDS near the lower boundary of the SREFS-s population (downstream of Morgan Creek near Challis, ID) on the Salmon River should be considered. In addition, an IPTDS near the lower boundary of the SRUMA-s (near Clayton, ID) on the Salmon River would improve monitoring of the SRUMA-s, SREFS-s, and SRPAH-s populations. Depending on cost and feasibility, an IPTDS in the lower East Fork Salmon River could alternately be considered. Alternate configurations should be discussed among co-managers prior to action/installation to determine locations, but two new IPTDS would improve adult escapement monitoring for </w:t>
+            </w:r>
+            <w:proofErr w:type="spellStart"/>
+            <w:r>
+              <w:rPr>
+                <w:sz w:val="20"/>
+                <w:szCs w:val="20"/>
+              </w:rPr>
+              <w:t>sp</w:t>
+            </w:r>
+            <w:proofErr w:type="spellEnd"/>
+            <w:r>
+              <w:rPr>
+                <w:sz w:val="20"/>
+                <w:szCs w:val="20"/>
+              </w:rPr>
+              <w:t>/sum Chinook salmon and steelhead in the upper Salmon subbasin. USI, at its current location, has been problematic and is not necessary for population status and trends monitoring and usable infrastructure could be used at proposed locations.</w:t>
+            </w:r>
           </w:p>
         </w:tc>
       </w:tr>
@@ -4462,6 +4522,8 @@
         <w:tc>
           <w:tcPr>
             <w:tcW w:w="6925" w:type="dxa"/>
+            <w:vMerge/>
+            <w:shd w:val="clear" w:color="auto" w:fill="FFFFFF" w:themeFill="background1"/>
             <w:vAlign w:val="center"/>
           </w:tcPr>
           <w:p>
@@ -4567,6 +4629,21 @@
                 <w:szCs w:val="20"/>
               </w:rPr>
             </w:pPr>
+            <w:r>
+              <w:rPr>
+                <w:sz w:val="20"/>
+                <w:szCs w:val="20"/>
+              </w:rPr>
+              <w:t xml:space="preserve">The SRCHA-s and SRCHA populations are both “data” gaps for adult escapement monitoring. An IPTDS should be considered in these populations. Ideally, the site would be located near the lower end of Chamberlain Creek, the only major spawning area within both populations. Secondary options include upper </w:t>
+            </w:r>
+            <w:r>
+              <w:rPr>
+                <w:sz w:val="20"/>
+                <w:szCs w:val="20"/>
+              </w:rPr>
+              <w:lastRenderedPageBreak/>
+              <w:t>Chamberlain Creek (near the airstrip), or in one of the five steelhead minor spawning areas (Sabe, Bargamin, Warren, Crooked, or Sheep creeks). Feasibility will need to be evaluated before any actions or installation occurs.</w:t>
+            </w:r>
           </w:p>
         </w:tc>
       </w:tr>
@@ -4594,6 +4671,7 @@
                 <w:sz w:val="20"/>
                 <w:szCs w:val="20"/>
               </w:rPr>
+              <w:lastRenderedPageBreak/>
               <w:t>LSR</w:t>
             </w:r>
           </w:p>
@@ -4658,6 +4736,29 @@
                 <w:szCs w:val="20"/>
               </w:rPr>
             </w:pPr>
+            <w:r>
+              <w:rPr>
+                <w:sz w:val="20"/>
+                <w:szCs w:val="20"/>
+              </w:rPr>
+              <w:t xml:space="preserve">The SRLSR-s and SRLSR populations are both “data” gaps for adult escapement monitoring. An IPTDS should be considered in these populations. Proposed locations include the lower Little Salmon River, Slate Creek, or </w:t>
+            </w:r>
+            <w:proofErr w:type="spellStart"/>
+            <w:r>
+              <w:rPr>
+                <w:sz w:val="20"/>
+                <w:szCs w:val="20"/>
+              </w:rPr>
+              <w:t>Whitebird</w:t>
+            </w:r>
+            <w:proofErr w:type="spellEnd"/>
+            <w:r>
+              <w:rPr>
+                <w:sz w:val="20"/>
+                <w:szCs w:val="20"/>
+              </w:rPr>
+              <w:t xml:space="preserve"> Creek.</w:t>
+            </w:r>
           </w:p>
         </w:tc>
       </w:tr>
@@ -4668,7 +4769,7 @@
         <w:pStyle w:val="Heading1"/>
         <w:jc w:val="both"/>
       </w:pPr>
-      <w:bookmarkStart w:id="10" w:name="_Toc184977965"/>
+      <w:bookmarkStart w:id="10" w:name="_Toc185489926"/>
       <w:r>
         <w:t>DISCUSSION</w:t>
       </w:r>
@@ -4679,81 +4780,336 @@
         <w:jc w:val="both"/>
       </w:pPr>
       <w:r>
-        <w:rPr>
-          <w:highlight w:val="cyan"/>
-        </w:rPr>
-        <w:t>Timeline for action priorities…</w:t>
+        <w:t>Each of the actions</w:t>
+      </w:r>
+      <w:r>
+        <w:t xml:space="preserve"> presented in this document are assigned a low, medium, or high priority. All sites designated as candidates for decommissioning, removal, or transfer from the IPTDS O&amp;M project are assigned “low” priority. These sites could be “naturally phased out” and/or time should be allowed for project proponents to take over funding for those sites. Alternately, all proposed new sites are assigned a “high” priority to address current adult status and trends monitoring “data gaps”. In general, the aim could be for high priority actions to occur in the next 1-2 years whereas low priority actions could take place in 3-5 years. Regardless, we will need to evaluate field work plans annually to consider the actions that take place each year and re-evaluate depending on funding, resources, available staff, etc. For example, specialized staff may only be available to replace existing or install new sites for 1-3 sites annually. As such, annual work plans can be flexible to consider actions that can be facilitated each year. </w:t>
       </w:r>
     </w:p>
     <w:p>
       <w:pPr>
+        <w:pStyle w:val="Caption"/>
+        <w:jc w:val="both"/>
+      </w:pPr>
+      <w:r>
+        <w:rPr>
+          <w:b/>
+          <w:bCs/>
+        </w:rPr>
+        <w:t xml:space="preserve">Table </w:t>
+      </w:r>
+      <w:r>
+        <w:rPr>
+          <w:b/>
+          <w:bCs/>
+        </w:rPr>
+        <w:fldChar w:fldCharType="begin"/>
+      </w:r>
+      <w:r>
+        <w:rPr>
+          <w:b/>
+          <w:bCs/>
+        </w:rPr>
+        <w:instrText xml:space="preserve"> SEQ Table \* ARABIC </w:instrText>
+      </w:r>
+      <w:r>
+        <w:rPr>
+          <w:b/>
+          <w:bCs/>
+        </w:rPr>
+        <w:fldChar w:fldCharType="separate"/>
+      </w:r>
+      <w:r>
+        <w:rPr>
+          <w:b/>
+          <w:bCs/>
+          <w:noProof/>
+        </w:rPr>
+        <w:t>5</w:t>
+      </w:r>
+      <w:r>
+        <w:rPr>
+          <w:b/>
+          <w:bCs/>
+        </w:rPr>
+        <w:fldChar w:fldCharType="end"/>
+      </w:r>
+      <w:r>
+        <w:t xml:space="preserve">. </w:t>
+      </w:r>
+      <w:r>
+        <w:t>General guidelines for timelines to address recommended actions following the Snake River basin IPTDS prioritization process (SR IPTDS PW 2024)</w:t>
+      </w:r>
+      <w:r>
+        <w:t>.</w:t>
+      </w:r>
+    </w:p>
+    <w:tbl>
+      <w:tblPr>
+        <w:tblStyle w:val="GridTable4"/>
+        <w:tblW w:w="0" w:type="auto"/>
+        <w:jc w:val="center"/>
+        <w:tblLook w:val="04A0" w:firstRow="1" w:lastRow="0" w:firstColumn="1" w:lastColumn="0" w:noHBand="0" w:noVBand="1"/>
+      </w:tblPr>
+      <w:tblGrid>
+        <w:gridCol w:w="1075"/>
+        <w:gridCol w:w="2610"/>
+      </w:tblGrid>
+      <w:tr>
+        <w:trPr>
+          <w:cnfStyle w:val="100000000000" w:firstRow="1" w:lastRow="0" w:firstColumn="0" w:lastColumn="0" w:oddVBand="0" w:evenVBand="0" w:oddHBand="0" w:evenHBand="0" w:firstRowFirstColumn="0" w:firstRowLastColumn="0" w:lastRowFirstColumn="0" w:lastRowLastColumn="0"/>
+          <w:jc w:val="center"/>
+        </w:trPr>
+        <w:tc>
+          <w:tcPr>
+            <w:cnfStyle w:val="001000000000" w:firstRow="0" w:lastRow="0" w:firstColumn="1" w:lastColumn="0" w:oddVBand="0" w:evenVBand="0" w:oddHBand="0" w:evenHBand="0" w:firstRowFirstColumn="0" w:firstRowLastColumn="0" w:lastRowFirstColumn="0" w:lastRowLastColumn="0"/>
+            <w:tcW w:w="1075" w:type="dxa"/>
+            <w:vAlign w:val="center"/>
+          </w:tcPr>
+          <w:p>
+            <w:pPr>
+              <w:jc w:val="center"/>
+              <w:rPr>
+                <w:sz w:val="20"/>
+                <w:szCs w:val="20"/>
+              </w:rPr>
+            </w:pPr>
+            <w:r>
+              <w:rPr>
+                <w:sz w:val="20"/>
+                <w:szCs w:val="20"/>
+              </w:rPr>
+              <w:t>Priority</w:t>
+            </w:r>
+          </w:p>
+        </w:tc>
+        <w:tc>
+          <w:tcPr>
+            <w:tcW w:w="2610" w:type="dxa"/>
+            <w:vAlign w:val="center"/>
+          </w:tcPr>
+          <w:p>
+            <w:pPr>
+              <w:jc w:val="center"/>
+              <w:cnfStyle w:val="100000000000" w:firstRow="1" w:lastRow="0" w:firstColumn="0" w:lastColumn="0" w:oddVBand="0" w:evenVBand="0" w:oddHBand="0" w:evenHBand="0" w:firstRowFirstColumn="0" w:firstRowLastColumn="0" w:lastRowFirstColumn="0" w:lastRowLastColumn="0"/>
+              <w:rPr>
+                <w:sz w:val="20"/>
+                <w:szCs w:val="20"/>
+              </w:rPr>
+            </w:pPr>
+            <w:r>
+              <w:rPr>
+                <w:sz w:val="20"/>
+                <w:szCs w:val="20"/>
+              </w:rPr>
+              <w:t>General Guidelines for Years of Action</w:t>
+            </w:r>
+          </w:p>
+        </w:tc>
+      </w:tr>
+      <w:tr>
+        <w:trPr>
+          <w:cnfStyle w:val="000000100000" w:firstRow="0" w:lastRow="0" w:firstColumn="0" w:lastColumn="0" w:oddVBand="0" w:evenVBand="0" w:oddHBand="1" w:evenHBand="0" w:firstRowFirstColumn="0" w:firstRowLastColumn="0" w:lastRowFirstColumn="0" w:lastRowLastColumn="0"/>
+          <w:jc w:val="center"/>
+        </w:trPr>
+        <w:tc>
+          <w:tcPr>
+            <w:cnfStyle w:val="001000000000" w:firstRow="0" w:lastRow="0" w:firstColumn="1" w:lastColumn="0" w:oddVBand="0" w:evenVBand="0" w:oddHBand="0" w:evenHBand="0" w:firstRowFirstColumn="0" w:firstRowLastColumn="0" w:lastRowFirstColumn="0" w:lastRowLastColumn="0"/>
+            <w:tcW w:w="1075" w:type="dxa"/>
+            <w:vAlign w:val="center"/>
+          </w:tcPr>
+          <w:p>
+            <w:pPr>
+              <w:jc w:val="center"/>
+              <w:rPr>
+                <w:b w:val="0"/>
+                <w:bCs w:val="0"/>
+                <w:sz w:val="20"/>
+                <w:szCs w:val="20"/>
+              </w:rPr>
+            </w:pPr>
+            <w:r>
+              <w:rPr>
+                <w:b w:val="0"/>
+                <w:bCs w:val="0"/>
+                <w:sz w:val="20"/>
+                <w:szCs w:val="20"/>
+              </w:rPr>
+              <w:t>High</w:t>
+            </w:r>
+          </w:p>
+        </w:tc>
+        <w:tc>
+          <w:tcPr>
+            <w:tcW w:w="2610" w:type="dxa"/>
+            <w:vAlign w:val="center"/>
+          </w:tcPr>
+          <w:p>
+            <w:pPr>
+              <w:jc w:val="center"/>
+              <w:cnfStyle w:val="000000100000" w:firstRow="0" w:lastRow="0" w:firstColumn="0" w:lastColumn="0" w:oddVBand="0" w:evenVBand="0" w:oddHBand="1" w:evenHBand="0" w:firstRowFirstColumn="0" w:firstRowLastColumn="0" w:lastRowFirstColumn="0" w:lastRowLastColumn="0"/>
+              <w:rPr>
+                <w:sz w:val="20"/>
+                <w:szCs w:val="20"/>
+              </w:rPr>
+            </w:pPr>
+            <w:r>
+              <w:rPr>
+                <w:sz w:val="20"/>
+                <w:szCs w:val="20"/>
+              </w:rPr>
+              <w:t>2025 – 2026</w:t>
+            </w:r>
+          </w:p>
+        </w:tc>
+      </w:tr>
+      <w:tr>
+        <w:trPr>
+          <w:jc w:val="center"/>
+        </w:trPr>
+        <w:tc>
+          <w:tcPr>
+            <w:cnfStyle w:val="001000000000" w:firstRow="0" w:lastRow="0" w:firstColumn="1" w:lastColumn="0" w:oddVBand="0" w:evenVBand="0" w:oddHBand="0" w:evenHBand="0" w:firstRowFirstColumn="0" w:firstRowLastColumn="0" w:lastRowFirstColumn="0" w:lastRowLastColumn="0"/>
+            <w:tcW w:w="1075" w:type="dxa"/>
+            <w:vAlign w:val="center"/>
+          </w:tcPr>
+          <w:p>
+            <w:pPr>
+              <w:jc w:val="center"/>
+              <w:rPr>
+                <w:b w:val="0"/>
+                <w:bCs w:val="0"/>
+                <w:sz w:val="20"/>
+                <w:szCs w:val="20"/>
+              </w:rPr>
+            </w:pPr>
+            <w:r>
+              <w:rPr>
+                <w:b w:val="0"/>
+                <w:bCs w:val="0"/>
+                <w:sz w:val="20"/>
+                <w:szCs w:val="20"/>
+              </w:rPr>
+              <w:t>Medium</w:t>
+            </w:r>
+          </w:p>
+        </w:tc>
+        <w:tc>
+          <w:tcPr>
+            <w:tcW w:w="2610" w:type="dxa"/>
+            <w:vAlign w:val="center"/>
+          </w:tcPr>
+          <w:p>
+            <w:pPr>
+              <w:jc w:val="center"/>
+              <w:cnfStyle w:val="000000000000" w:firstRow="0" w:lastRow="0" w:firstColumn="0" w:lastColumn="0" w:oddVBand="0" w:evenVBand="0" w:oddHBand="0" w:evenHBand="0" w:firstRowFirstColumn="0" w:firstRowLastColumn="0" w:lastRowFirstColumn="0" w:lastRowLastColumn="0"/>
+              <w:rPr>
+                <w:sz w:val="20"/>
+                <w:szCs w:val="20"/>
+              </w:rPr>
+            </w:pPr>
+            <w:r>
+              <w:rPr>
+                <w:sz w:val="20"/>
+                <w:szCs w:val="20"/>
+              </w:rPr>
+              <w:t>2026 - 2028</w:t>
+            </w:r>
+          </w:p>
+        </w:tc>
+      </w:tr>
+      <w:tr>
+        <w:trPr>
+          <w:cnfStyle w:val="000000100000" w:firstRow="0" w:lastRow="0" w:firstColumn="0" w:lastColumn="0" w:oddVBand="0" w:evenVBand="0" w:oddHBand="1" w:evenHBand="0" w:firstRowFirstColumn="0" w:firstRowLastColumn="0" w:lastRowFirstColumn="0" w:lastRowLastColumn="0"/>
+          <w:jc w:val="center"/>
+        </w:trPr>
+        <w:tc>
+          <w:tcPr>
+            <w:cnfStyle w:val="001000000000" w:firstRow="0" w:lastRow="0" w:firstColumn="1" w:lastColumn="0" w:oddVBand="0" w:evenVBand="0" w:oddHBand="0" w:evenHBand="0" w:firstRowFirstColumn="0" w:firstRowLastColumn="0" w:lastRowFirstColumn="0" w:lastRowLastColumn="0"/>
+            <w:tcW w:w="1075" w:type="dxa"/>
+            <w:vAlign w:val="center"/>
+          </w:tcPr>
+          <w:p>
+            <w:pPr>
+              <w:jc w:val="center"/>
+              <w:rPr>
+                <w:b w:val="0"/>
+                <w:bCs w:val="0"/>
+                <w:sz w:val="20"/>
+                <w:szCs w:val="20"/>
+              </w:rPr>
+            </w:pPr>
+            <w:r>
+              <w:rPr>
+                <w:b w:val="0"/>
+                <w:bCs w:val="0"/>
+                <w:sz w:val="20"/>
+                <w:szCs w:val="20"/>
+              </w:rPr>
+              <w:t>Low</w:t>
+            </w:r>
+          </w:p>
+        </w:tc>
+        <w:tc>
+          <w:tcPr>
+            <w:tcW w:w="2610" w:type="dxa"/>
+            <w:vAlign w:val="center"/>
+          </w:tcPr>
+          <w:p>
+            <w:pPr>
+              <w:jc w:val="center"/>
+              <w:cnfStyle w:val="000000100000" w:firstRow="0" w:lastRow="0" w:firstColumn="0" w:lastColumn="0" w:oddVBand="0" w:evenVBand="0" w:oddHBand="1" w:evenHBand="0" w:firstRowFirstColumn="0" w:firstRowLastColumn="0" w:lastRowFirstColumn="0" w:lastRowLastColumn="0"/>
+              <w:rPr>
+                <w:sz w:val="20"/>
+                <w:szCs w:val="20"/>
+              </w:rPr>
+            </w:pPr>
+            <w:r>
+              <w:rPr>
+                <w:sz w:val="20"/>
+                <w:szCs w:val="20"/>
+              </w:rPr>
+              <w:t>2027 - 2029</w:t>
+            </w:r>
+          </w:p>
+        </w:tc>
+      </w:tr>
+    </w:tbl>
+    <w:p/>
+    <w:p>
+      <w:pPr>
+        <w:jc w:val="both"/>
+      </w:pPr>
+      <w:r>
+        <w:t>The recommendations provided from the Snake River IPTDS Prioritization process (SR IPTDS PW)</w:t>
+      </w:r>
+      <w:r>
+        <w:t xml:space="preserve"> are estimated to increase overall, annual infrastructure and O&amp;M costs by approximately $65,500, which is 23% greater than current estimated costs, when considered altogether. These estimates do not include staffing, travel and per diem, vehicles, and additional costs not directly related to up-front infrastructure or O&amp;M to IPTDS sites but provide a “ballpark” in changes to O&amp;M costs for the IPTDS O&amp;M project. Potential changes in costs, including how it affects each project proponent involved, will need to be discussed and addressed prior to contracting decisions and recommended actions are implemented. </w:t>
+      </w:r>
+    </w:p>
+    <w:p>
+      <w:pPr>
         <w:jc w:val="both"/>
         <w:rPr>
-          <w:highlight w:val="cyan"/>
+          <w:rFonts w:cs="Times New Roman"/>
         </w:rPr>
       </w:pPr>
       <w:r>
         <w:rPr>
-          <w:highlight w:val="cyan"/>
+          <w:rFonts w:cs="Times New Roman"/>
         </w:rPr>
-        <w:t>Funding considerations…</w:t>
+        <w:t>A primary goal of the Integrated IPTDS O&amp;M project is to provide the necessary O&amp;M for IPTDS deemed necessary for requisite adult status and trends monitoring throughout the Snake River basin. However, the project could adopt IPTDS that support other RM&amp;E monitoring or research objectives as the project could provide specialized staff and resources to perform O&amp;M efficiently and at reduced costs. However, the costs for any site considered for adoption would need to be reviewed and appropriate funding should be provided to the IPTDS O&amp;M project to ensure that adequate staff and resources are available to perform necessary O&amp;M for those sites. Finally, discussions would need to occur among co-managers to decide additional RM&amp;E objectives that could/should be supported by the project.</w:t>
+      </w:r>
+      <w:r>
+        <w:br w:type="page"/>
       </w:r>
     </w:p>
     <w:p>
       <w:pPr>
-        <w:jc w:val="both"/>
-        <w:rPr>
-          <w:highlight w:val="cyan"/>
-        </w:rPr>
-      </w:pPr>
-      <w:r>
-        <w:rPr>
-          <w:highlight w:val="cyan"/>
-        </w:rPr>
-        <w:t xml:space="preserve">Many improvements could wait until aging or failure… </w:t>
-      </w:r>
-    </w:p>
-    <w:p>
-      <w:pPr>
-        <w:jc w:val="both"/>
-      </w:pPr>
-      <w:r>
-        <w:rPr>
-          <w:rFonts w:cs="Times New Roman"/>
-          <w:highlight w:val="cyan"/>
-        </w:rPr>
-        <w:t>Alternatively, the Integrated O&amp;M project could maintain the funding and O&amp;M of those sites, if it is deemed the IPTDS supports objectives that could be considered under the project, and O&amp;M could be completed at reduced cost under the project</w:t>
-      </w:r>
-      <w:r>
-        <w:rPr>
-          <w:highlight w:val="cyan"/>
-        </w:rPr>
-        <w:t xml:space="preserve">. Finally, the Integrated IPTDS O&amp;M project could consider adopting O&amp;M for sites that are not necessary for adult status and trends monitoring if the site addresses </w:t>
-      </w:r>
-      <w:r>
-        <w:rPr>
-          <w:highlight w:val="cyan"/>
-        </w:rPr>
-        <w:lastRenderedPageBreak/>
-        <w:t>other RM&amp;E objectives; however, in those cases, appropriate funding should be provided to the Project to ensure that adequate staff</w:t>
-      </w:r>
-      <w:r>
-        <w:rPr>
-          <w:rFonts w:cs="Times New Roman"/>
-          <w:highlight w:val="cyan"/>
-        </w:rPr>
-        <w:t xml:space="preserve"> and resources are available to perform the necessary O&amp;M for those sites.</w:t>
-      </w:r>
-      <w:r>
-        <w:br w:type="page"/>
-      </w:r>
-    </w:p>
-    <w:p>
-      <w:pPr>
         <w:pStyle w:val="Heading1"/>
         <w:jc w:val="both"/>
       </w:pPr>
-      <w:bookmarkStart w:id="11" w:name="_Toc184977966"/>
+      <w:bookmarkStart w:id="11" w:name="_Toc185489927"/>
       <w:r>
         <w:lastRenderedPageBreak/>
         <w:t>LITERATURE CITED</w:t>
@@ -7989,21 +8345,6 @@
 </file>
 
 <file path=customXml/item1.xml><?xml version="1.0" encoding="utf-8"?>
-<p:properties xmlns:p="http://schemas.microsoft.com/office/2006/metadata/properties" xmlns:xsi="http://www.w3.org/2001/XMLSchema-instance" xmlns:pc="http://schemas.microsoft.com/office/infopath/2007/PartnerControls">
-  <documentManagement/>
-</p:properties>
-</file>
-
-<file path=customXml/item2.xml><?xml version="1.0" encoding="utf-8"?>
-<?mso-contentType ?>
-<FormTemplates xmlns="http://schemas.microsoft.com/sharepoint/v3/contenttype/forms">
-  <Display>DocumentLibraryForm</Display>
-  <Edit>DocumentLibraryForm</Edit>
-  <New>DocumentLibraryForm</New>
-</FormTemplates>
-</file>
-
-<file path=customXml/item3.xml><?xml version="1.0" encoding="utf-8"?>
 <ct:contentTypeSchema xmlns:ct="http://schemas.microsoft.com/office/2006/metadata/contentType" xmlns:ma="http://schemas.microsoft.com/office/2006/metadata/properties/metaAttributes" ct:_="" ma:_="" ma:contentTypeName="Document" ma:contentTypeID="0x010100E316C856B046464094687854AC4248F1" ma:contentTypeVersion="5" ma:contentTypeDescription="Create a new document." ma:contentTypeScope="" ma:versionID="340428ebfc5315e137e605c2ed12b588">
   <xsd:schema xmlns:xsd="http://www.w3.org/2001/XMLSchema" xmlns:xs="http://www.w3.org/2001/XMLSchema" xmlns:p="http://schemas.microsoft.com/office/2006/metadata/properties" xmlns:ns2="fe7e0862-69f8-487b-985b-a27c1a079809" targetNamespace="http://schemas.microsoft.com/office/2006/metadata/properties" ma:root="true" ma:fieldsID="3e80911918328ac329d44050dabc1cd9" ns2:_="">
     <xsd:import namespace="fe7e0862-69f8-487b-985b-a27c1a079809"/>
@@ -8153,28 +8494,26 @@
 </ct:contentTypeSchema>
 </file>
 
+<file path=customXml/item2.xml><?xml version="1.0" encoding="utf-8"?>
+<?mso-contentType ?>
+<FormTemplates xmlns="http://schemas.microsoft.com/sharepoint/v3/contenttype/forms">
+  <Display>DocumentLibraryForm</Display>
+  <Edit>DocumentLibraryForm</Edit>
+  <New>DocumentLibraryForm</New>
+</FormTemplates>
+</file>
+
+<file path=customXml/item3.xml><?xml version="1.0" encoding="utf-8"?>
+<p:properties xmlns:p="http://schemas.microsoft.com/office/2006/metadata/properties" xmlns:xsi="http://www.w3.org/2001/XMLSchema-instance" xmlns:pc="http://schemas.microsoft.com/office/infopath/2007/PartnerControls">
+  <documentManagement/>
+</p:properties>
+</file>
+
 <file path=customXml/item4.xml><?xml version="1.0" encoding="utf-8"?>
 <b:Sources xmlns:b="http://schemas.openxmlformats.org/officeDocument/2006/bibliography" xmlns="http://schemas.openxmlformats.org/officeDocument/2006/bibliography" SelectedStyle="\APASixthEditionOfficeOnline.xsl" StyleName="APA" Version="6"/>
 </file>
 
 <file path=customXml/itemProps1.xml><?xml version="1.0" encoding="utf-8"?>
-<ds:datastoreItem xmlns:ds="http://schemas.openxmlformats.org/officeDocument/2006/customXml" ds:itemID="{EDFEC2EA-BF41-420D-BF20-35396D13C41C}">
-  <ds:schemaRefs>
-    <ds:schemaRef ds:uri="http://schemas.microsoft.com/office/2006/metadata/properties"/>
-    <ds:schemaRef ds:uri="http://schemas.microsoft.com/office/infopath/2007/PartnerControls"/>
-  </ds:schemaRefs>
-</ds:datastoreItem>
-</file>
-
-<file path=customXml/itemProps2.xml><?xml version="1.0" encoding="utf-8"?>
-<ds:datastoreItem xmlns:ds="http://schemas.openxmlformats.org/officeDocument/2006/customXml" ds:itemID="{A022F712-303E-442D-AB89-F9DB9D8CAE9D}">
-  <ds:schemaRefs>
-    <ds:schemaRef ds:uri="http://schemas.microsoft.com/sharepoint/v3/contenttype/forms"/>
-  </ds:schemaRefs>
-</ds:datastoreItem>
-</file>
-
-<file path=customXml/itemProps3.xml><?xml version="1.0" encoding="utf-8"?>
 <ds:datastoreItem xmlns:ds="http://schemas.openxmlformats.org/officeDocument/2006/customXml" ds:itemID="{29EB0091-CE13-4602-90AA-DE998354326F}">
   <ds:schemaRefs>
     <ds:schemaRef ds:uri="http://schemas.microsoft.com/office/2006/metadata/contentType"/>
@@ -8192,6 +8531,23 @@
 </ds:datastoreItem>
 </file>
 
+<file path=customXml/itemProps2.xml><?xml version="1.0" encoding="utf-8"?>
+<ds:datastoreItem xmlns:ds="http://schemas.openxmlformats.org/officeDocument/2006/customXml" ds:itemID="{A022F712-303E-442D-AB89-F9DB9D8CAE9D}">
+  <ds:schemaRefs>
+    <ds:schemaRef ds:uri="http://schemas.microsoft.com/sharepoint/v3/contenttype/forms"/>
+  </ds:schemaRefs>
+</ds:datastoreItem>
+</file>
+
+<file path=customXml/itemProps3.xml><?xml version="1.0" encoding="utf-8"?>
+<ds:datastoreItem xmlns:ds="http://schemas.openxmlformats.org/officeDocument/2006/customXml" ds:itemID="{EDFEC2EA-BF41-420D-BF20-35396D13C41C}">
+  <ds:schemaRefs>
+    <ds:schemaRef ds:uri="http://schemas.microsoft.com/office/2006/metadata/properties"/>
+    <ds:schemaRef ds:uri="http://schemas.microsoft.com/office/infopath/2007/PartnerControls"/>
+  </ds:schemaRefs>
+</ds:datastoreItem>
+</file>
+
 <file path=customXml/itemProps4.xml><?xml version="1.0" encoding="utf-8"?>
 <ds:datastoreItem xmlns:ds="http://schemas.openxmlformats.org/officeDocument/2006/customXml" ds:itemID="{9156BEED-2C18-4B0A-B821-994FF64A18DD}">
   <ds:schemaRefs>

</xml_diff>

<commit_message>
noted that LLR was recently upgraded to IS1001 MC
</commit_message>
<xml_diff>
--- a/docs/prioritization/Snake River IPTDS Prioritization - Implementation Plan 20241213.docx
+++ b/docs/prioritization/Snake River IPTDS Prioritization - Implementation Plan 20241213.docx
@@ -227,15 +227,7 @@
         <w:t xml:space="preserve"> Cameron Albee (NPT),</w:t>
       </w:r>
       <w:r>
-        <w:t xml:space="preserve"> Timothy Copeland (IDFG), Ethan Crawford (WDFW), Joseph W. </w:t>
-      </w:r>
-      <w:proofErr w:type="spellStart"/>
-      <w:r>
-        <w:t>Feldhaus</w:t>
-      </w:r>
-      <w:proofErr w:type="spellEnd"/>
-      <w:r>
-        <w:t xml:space="preserve"> (ODFW)</w:t>
+        <w:t xml:space="preserve"> Timothy Copeland (IDFG), Ethan Crawford (WDFW), Joseph W. Feldhaus (ODFW)</w:t>
       </w:r>
     </w:p>
     <w:p>
@@ -1042,21 +1034,7 @@
         <w:rPr>
           <w:rFonts w:cs="Times New Roman"/>
         </w:rPr>
-        <w:t>Numerous Instream PIT Tag Detection Systems (IPTDS) have been installed throughout the Snake River basin to support various habitat action effectiveness and status and trends monitoring initiatives. The Integrated IPTDS Operations and Maintenance (O&amp;M) project (BPA project number 2018-002-00) was created in 2018 to assume O&amp;M responsibilities for a subset of these IPTDS. However, at its inception, it was not clear which IPTDS (i.e., which management, monitoring, or research objectives) should be prioritized and managed under the IPTDS O&amp;M project. Since, it has been determined that the primary goal for prioritization and selection of IPTDS managed under the project is to provide the requisite adult status and trends information for summer-run steelhead (steelhead) and spring/summer run Chinook salmon (</w:t>
-      </w:r>
-      <w:proofErr w:type="spellStart"/>
-      <w:r>
-        <w:rPr>
-          <w:rFonts w:cs="Times New Roman"/>
-        </w:rPr>
-        <w:t>sp</w:t>
-      </w:r>
-      <w:proofErr w:type="spellEnd"/>
-      <w:r>
-        <w:rPr>
-          <w:rFonts w:cs="Times New Roman"/>
-        </w:rPr>
-        <w:t>/sum Chinook salmon) populations of the Anadromous Salmonid Monitoring Strategy (ASMS; CBCAMW 2010). In 2024, a group of representatives from fisheries comanagers in the Snake River basin was convened</w:t>
+        <w:t>Numerous Instream PIT Tag Detection Systems (IPTDS) have been installed throughout the Snake River basin to support various habitat action effectiveness and status and trends monitoring initiatives. The Integrated IPTDS Operations and Maintenance (O&amp;M) project (BPA project number 2018-002-00) was created in 2018 to assume O&amp;M responsibilities for a subset of these IPTDS. However, at its inception, it was not clear which IPTDS (i.e., which management, monitoring, or research objectives) should be prioritized and managed under the IPTDS O&amp;M project. Since, it has been determined that the primary goal for prioritization and selection of IPTDS managed under the project is to provide the requisite adult status and trends information for summer-run steelhead (steelhead) and spring/summer run Chinook salmon (sp/sum Chinook salmon) populations of the Anadromous Salmonid Monitoring Strategy (ASMS; CBCAMW 2010). In 2024, a group of representatives from fisheries comanagers in the Snake River basin was convened</w:t>
       </w:r>
       <w:r>
         <w:rPr>
@@ -1478,7 +1456,21 @@
                 <w:sz w:val="20"/>
                 <w:szCs w:val="20"/>
               </w:rPr>
-              <w:t>Long-term, consider upgrading to a IS1001 Master Controller if current read ranges do not reach to the top of the water column during high flows. During upgrades, LLR could be considered for consolidation to a single-pass array. Detections at upstream sites allow for an estimate of a detection probability at LLR.</w:t>
+              <w:t xml:space="preserve">Recently upgraded to a </w:t>
+            </w:r>
+            <w:r>
+              <w:rPr>
+                <w:sz w:val="20"/>
+                <w:szCs w:val="20"/>
+              </w:rPr>
+              <w:t>IS1001 Master Controller</w:t>
+            </w:r>
+            <w:r>
+              <w:rPr>
+                <w:sz w:val="20"/>
+                <w:szCs w:val="20"/>
+              </w:rPr>
+              <w:t>.</w:t>
             </w:r>
           </w:p>
         </w:tc>
@@ -1592,54 +1584,61 @@
                 <w:sz w:val="20"/>
                 <w:szCs w:val="20"/>
               </w:rPr>
+              <w:t>SC2</w:t>
+            </w:r>
+          </w:p>
+        </w:tc>
+        <w:tc>
+          <w:tcPr>
+            <w:tcW w:w="990" w:type="dxa"/>
+            <w:vAlign w:val="center"/>
+          </w:tcPr>
+          <w:p>
+            <w:pPr>
+              <w:jc w:val="center"/>
+              <w:cnfStyle w:val="000000000000" w:firstRow="0" w:lastRow="0" w:firstColumn="0" w:lastColumn="0" w:oddVBand="0" w:evenVBand="0" w:oddHBand="0" w:evenHBand="0" w:firstRowFirstColumn="0" w:firstRowLastColumn="0" w:lastRowFirstColumn="0" w:lastRowLastColumn="0"/>
+              <w:rPr>
+                <w:sz w:val="20"/>
+                <w:szCs w:val="20"/>
+              </w:rPr>
+            </w:pPr>
+            <w:r>
+              <w:rPr>
+                <w:sz w:val="20"/>
+                <w:szCs w:val="20"/>
+              </w:rPr>
+              <w:t>High</w:t>
+            </w:r>
+          </w:p>
+        </w:tc>
+        <w:tc>
+          <w:tcPr>
+            <w:tcW w:w="7555" w:type="dxa"/>
+            <w:vAlign w:val="center"/>
+          </w:tcPr>
+          <w:p>
+            <w:pPr>
+              <w:jc w:val="center"/>
+              <w:cnfStyle w:val="000000000000" w:firstRow="0" w:lastRow="0" w:firstColumn="0" w:lastColumn="0" w:oddVBand="0" w:evenVBand="0" w:oddHBand="0" w:evenHBand="0" w:firstRowFirstColumn="0" w:firstRowLastColumn="0" w:lastRowFirstColumn="0" w:lastRowLastColumn="0"/>
+              <w:rPr>
+                <w:sz w:val="20"/>
+                <w:szCs w:val="20"/>
+              </w:rPr>
+            </w:pPr>
+            <w:r>
+              <w:rPr>
+                <w:sz w:val="20"/>
+                <w:szCs w:val="20"/>
+              </w:rPr>
+              <w:t xml:space="preserve">SC2 should be moved to the lower boundary of the CRSFC-s population to improve monitoring for the SCUMA and CRSFC-s. SC2 could be installed as a tandem array if arrays could be adequately spaced to ensure independent detections, or preferably, SC4 </w:t>
+            </w:r>
+            <w:r>
+              <w:rPr>
+                <w:sz w:val="20"/>
+                <w:szCs w:val="20"/>
+              </w:rPr>
               <w:lastRenderedPageBreak/>
-              <w:t>SC2</w:t>
-            </w:r>
-          </w:p>
-        </w:tc>
-        <w:tc>
-          <w:tcPr>
-            <w:tcW w:w="990" w:type="dxa"/>
-            <w:vAlign w:val="center"/>
-          </w:tcPr>
-          <w:p>
-            <w:pPr>
-              <w:jc w:val="center"/>
-              <w:cnfStyle w:val="000000000000" w:firstRow="0" w:lastRow="0" w:firstColumn="0" w:lastColumn="0" w:oddVBand="0" w:evenVBand="0" w:oddHBand="0" w:evenHBand="0" w:firstRowFirstColumn="0" w:firstRowLastColumn="0" w:lastRowFirstColumn="0" w:lastRowLastColumn="0"/>
-              <w:rPr>
-                <w:sz w:val="20"/>
-                <w:szCs w:val="20"/>
-              </w:rPr>
-            </w:pPr>
-            <w:r>
-              <w:rPr>
-                <w:sz w:val="20"/>
-                <w:szCs w:val="20"/>
-              </w:rPr>
-              <w:t>High</w:t>
-            </w:r>
-          </w:p>
-        </w:tc>
-        <w:tc>
-          <w:tcPr>
-            <w:tcW w:w="7555" w:type="dxa"/>
-            <w:vAlign w:val="center"/>
-          </w:tcPr>
-          <w:p>
-            <w:pPr>
-              <w:jc w:val="center"/>
-              <w:cnfStyle w:val="000000000000" w:firstRow="0" w:lastRow="0" w:firstColumn="0" w:lastColumn="0" w:oddVBand="0" w:evenVBand="0" w:oddHBand="0" w:evenHBand="0" w:firstRowFirstColumn="0" w:firstRowLastColumn="0" w:lastRowFirstColumn="0" w:lastRowLastColumn="0"/>
-              <w:rPr>
-                <w:sz w:val="20"/>
-                <w:szCs w:val="20"/>
-              </w:rPr>
-            </w:pPr>
-            <w:r>
-              <w:rPr>
-                <w:sz w:val="20"/>
-                <w:szCs w:val="20"/>
-              </w:rPr>
-              <w:t xml:space="preserve">SC2 should be moved to the lower boundary of the CRSFC-s population to improve monitoring for the SCUMA and CRSFC-s. SC2 could be installed as a tandem array if arrays could be adequately spaced to ensure independent detections, or preferably, SC4 should be considered for funding under the IPTDS O&amp;M project long-term to ensure estimates of detection probability and abundance at SC2 (as a single array). </w:t>
+              <w:t xml:space="preserve">should be considered for funding under the IPTDS O&amp;M project long-term to ensure estimates of detection probability and abundance at SC2 (as a single array). </w:t>
             </w:r>
           </w:p>
         </w:tc>
@@ -1671,6 +1670,7 @@
                 <w:sz w:val="20"/>
                 <w:szCs w:val="20"/>
               </w:rPr>
+              <w:lastRenderedPageBreak/>
               <w:t>LC1</w:t>
             </w:r>
           </w:p>
@@ -1877,23 +1877,7 @@
                 <w:sz w:val="20"/>
                 <w:szCs w:val="20"/>
               </w:rPr>
-              <w:t xml:space="preserve">Upgrade to a IS1001 Master Controller to increase read range and improve site reliability, especially </w:t>
-            </w:r>
-            <w:proofErr w:type="gramStart"/>
-            <w:r>
-              <w:rPr>
-                <w:sz w:val="20"/>
-                <w:szCs w:val="20"/>
-              </w:rPr>
-              <w:t>if and when</w:t>
-            </w:r>
-            <w:proofErr w:type="gramEnd"/>
-            <w:r>
-              <w:rPr>
-                <w:sz w:val="20"/>
-                <w:szCs w:val="20"/>
-              </w:rPr>
-              <w:t xml:space="preserve"> IR2 is removed or decommissioned.</w:t>
+              <w:t>Upgrade to a IS1001 Master Controller to increase read range and improve site reliability, especially if and when IR2 is removed or decommissioned.</w:t>
             </w:r>
           </w:p>
         </w:tc>
@@ -3116,34 +3100,20 @@
         <w:rPr>
           <w:rFonts w:cs="Times New Roman"/>
         </w:rPr>
-        <w:t xml:space="preserve">These sites don’t necessarily need to be removed in the short-term. Sites that are </w:t>
+        <w:t xml:space="preserve">These sites don’t necessarily need to be removed in the short-term. Sites that are not necessarily required for population monitoring could be rather “naturally phased out” i.e., sites that are currently operating reliably at low cost could remain instream until equipment aging or failure or </w:t>
       </w:r>
       <w:r>
         <w:rPr>
           <w:rFonts w:cs="Times New Roman"/>
         </w:rPr>
         <w:lastRenderedPageBreak/>
-        <w:t>not necessarily required for population monitoring could be rather “naturally phased out” i.e., sites that are currently operating reliably at low cost could remain instream until equipment aging or failure or environmental conditions (e.g., high flows, debris removing antennas and/or arrays) results in unreliable data for RM&amp;E. Until then, detections from those sites might assist adult escapement monitoring and/or other RM&amp;E objectives. Further, the opportunity should be provided for other projects to take over funding of those sites if the IPTDS supports their objectives.</w:t>
+        <w:t>environmental conditions (e.g., high flows, debris removing antennas and/or arrays) results in unreliable data for RM&amp;E. Until then, detections from those sites might assist adult escapement monitoring and/or other RM&amp;E objectives. Further, the opportunity should be provided for other projects to take over funding of those sites if the IPTDS supports their objectives.</w:t>
       </w:r>
       <w:r>
         <w:rPr>
           <w:rFonts w:cs="Times New Roman"/>
         </w:rPr>
-        <w:t xml:space="preserve"> </w:t>
-      </w:r>
-      <w:proofErr w:type="gramStart"/>
-      <w:r>
-        <w:rPr>
-          <w:rFonts w:cs="Times New Roman"/>
-        </w:rPr>
-        <w:t>If and when</w:t>
-      </w:r>
-      <w:proofErr w:type="gramEnd"/>
-      <w:r>
-        <w:rPr>
-          <w:rFonts w:cs="Times New Roman"/>
-        </w:rPr>
-        <w:t xml:space="preserve"> removed or decommissioned, usable infrastructure or resources could be used elsewhere at other sites managed under the IPTDS O&amp;M project.</w:t>
+        <w:t xml:space="preserve"> If and when removed or decommissioned, usable infrastructure or resources could be used elsewhere at other sites managed under the IPTDS O&amp;M project.</w:t>
       </w:r>
     </w:p>
     <w:p>
@@ -4424,23 +4394,7 @@
                 <w:sz w:val="20"/>
                 <w:szCs w:val="20"/>
               </w:rPr>
-              <w:t xml:space="preserve">Little/no adult escapement monitoring currently occurs in the SREFS-s population. One IPTDS near the lower boundary of the SREFS-s population (downstream of Morgan Creek near Challis, ID) on the Salmon River should be considered. In addition, an IPTDS near the lower boundary of the SRUMA-s (near Clayton, ID) on the Salmon River would improve monitoring of the SRUMA-s, SREFS-s, and SRPAH-s populations. Depending on cost and feasibility, an IPTDS in the lower East Fork Salmon River could alternately be considered. Alternate configurations should be discussed among co-managers prior to action/installation to determine locations, but two new IPTDS would improve adult escapement monitoring for </w:t>
-            </w:r>
-            <w:proofErr w:type="spellStart"/>
-            <w:r>
-              <w:rPr>
-                <w:sz w:val="20"/>
-                <w:szCs w:val="20"/>
-              </w:rPr>
-              <w:t>sp</w:t>
-            </w:r>
-            <w:proofErr w:type="spellEnd"/>
-            <w:r>
-              <w:rPr>
-                <w:sz w:val="20"/>
-                <w:szCs w:val="20"/>
-              </w:rPr>
-              <w:t>/sum Chinook salmon and steelhead in the upper Salmon subbasin. USI, at its current location, has been problematic and is not necessary for population status and trends monitoring and usable infrastructure could be used at proposed locations.</w:t>
+              <w:t>Little/no adult escapement monitoring currently occurs in the SREFS-s population. One IPTDS near the lower boundary of the SREFS-s population (downstream of Morgan Creek near Challis, ID) on the Salmon River should be considered. In addition, an IPTDS near the lower boundary of the SRUMA-s (near Clayton, ID) on the Salmon River would improve monitoring of the SRUMA-s, SREFS-s, and SRPAH-s populations. Depending on cost and feasibility, an IPTDS in the lower East Fork Salmon River could alternately be considered. Alternate configurations should be discussed among co-managers prior to action/installation to determine locations, but two new IPTDS would improve adult escapement monitoring for sp/sum Chinook salmon and steelhead in the upper Salmon subbasin. USI, at its current location, has been problematic and is not necessary for population status and trends monitoring and usable infrastructure could be used at proposed locations.</w:t>
             </w:r>
           </w:p>
         </w:tc>
@@ -4634,15 +4588,7 @@
                 <w:sz w:val="20"/>
                 <w:szCs w:val="20"/>
               </w:rPr>
-              <w:t xml:space="preserve">The SRCHA-s and SRCHA populations are both “data” gaps for adult escapement monitoring. An IPTDS should be considered in these populations. Ideally, the site would be located near the lower end of Chamberlain Creek, the only major spawning area within both populations. Secondary options include upper </w:t>
-            </w:r>
-            <w:r>
-              <w:rPr>
-                <w:sz w:val="20"/>
-                <w:szCs w:val="20"/>
-              </w:rPr>
-              <w:lastRenderedPageBreak/>
-              <w:t>Chamberlain Creek (near the airstrip), or in one of the five steelhead minor spawning areas (Sabe, Bargamin, Warren, Crooked, or Sheep creeks). Feasibility will need to be evaluated before any actions or installation occurs.</w:t>
+              <w:t>The SRCHA-s and SRCHA populations are both “data” gaps for adult escapement monitoring. An IPTDS should be considered in these populations. Ideally, the site would be located near the lower end of Chamberlain Creek, the only major spawning area within both populations. Secondary options include upper Chamberlain Creek (near the airstrip), or in one of the five steelhead minor spawning areas (Sabe, Bargamin, Warren, Crooked, or Sheep creeks). Feasibility will need to be evaluated before any actions or installation occurs.</w:t>
             </w:r>
           </w:p>
         </w:tc>
@@ -4741,23 +4687,7 @@
                 <w:sz w:val="20"/>
                 <w:szCs w:val="20"/>
               </w:rPr>
-              <w:t xml:space="preserve">The SRLSR-s and SRLSR populations are both “data” gaps for adult escapement monitoring. An IPTDS should be considered in these populations. Proposed locations include the lower Little Salmon River, Slate Creek, or </w:t>
-            </w:r>
-            <w:proofErr w:type="spellStart"/>
-            <w:r>
-              <w:rPr>
-                <w:sz w:val="20"/>
-                <w:szCs w:val="20"/>
-              </w:rPr>
-              <w:t>Whitebird</w:t>
-            </w:r>
-            <w:proofErr w:type="spellEnd"/>
-            <w:r>
-              <w:rPr>
-                <w:sz w:val="20"/>
-                <w:szCs w:val="20"/>
-              </w:rPr>
-              <w:t xml:space="preserve"> Creek.</w:t>
+              <w:t>The SRLSR-s and SRLSR populations are both “data” gaps for adult escapement monitoring. An IPTDS should be considered in these populations. Proposed locations include the lower Little Salmon River, Slate Creek, or Whitebird Creek.</w:t>
             </w:r>
           </w:p>
         </w:tc>
@@ -4835,13 +4765,7 @@
         <w:fldChar w:fldCharType="end"/>
       </w:r>
       <w:r>
-        <w:t xml:space="preserve">. </w:t>
-      </w:r>
-      <w:r>
-        <w:t>General guidelines for timelines to address recommended actions following the Snake River basin IPTDS prioritization process (SR IPTDS PW 2024)</w:t>
-      </w:r>
-      <w:r>
-        <w:t>.</w:t>
+        <w:t>. General guidelines for timelines to address recommended actions following the Snake River basin IPTDS prioritization process (SR IPTDS PW 2024).</w:t>
       </w:r>
     </w:p>
     <w:tbl>
@@ -8345,6 +8269,21 @@
 </file>
 
 <file path=customXml/item1.xml><?xml version="1.0" encoding="utf-8"?>
+<p:properties xmlns:p="http://schemas.microsoft.com/office/2006/metadata/properties" xmlns:xsi="http://www.w3.org/2001/XMLSchema-instance" xmlns:pc="http://schemas.microsoft.com/office/infopath/2007/PartnerControls">
+  <documentManagement/>
+</p:properties>
+</file>
+
+<file path=customXml/item2.xml><?xml version="1.0" encoding="utf-8"?>
+<?mso-contentType ?>
+<FormTemplates xmlns="http://schemas.microsoft.com/sharepoint/v3/contenttype/forms">
+  <Display>DocumentLibraryForm</Display>
+  <Edit>DocumentLibraryForm</Edit>
+  <New>DocumentLibraryForm</New>
+</FormTemplates>
+</file>
+
+<file path=customXml/item3.xml><?xml version="1.0" encoding="utf-8"?>
 <ct:contentTypeSchema xmlns:ct="http://schemas.microsoft.com/office/2006/metadata/contentType" xmlns:ma="http://schemas.microsoft.com/office/2006/metadata/properties/metaAttributes" ct:_="" ma:_="" ma:contentTypeName="Document" ma:contentTypeID="0x010100E316C856B046464094687854AC4248F1" ma:contentTypeVersion="5" ma:contentTypeDescription="Create a new document." ma:contentTypeScope="" ma:versionID="340428ebfc5315e137e605c2ed12b588">
   <xsd:schema xmlns:xsd="http://www.w3.org/2001/XMLSchema" xmlns:xs="http://www.w3.org/2001/XMLSchema" xmlns:p="http://schemas.microsoft.com/office/2006/metadata/properties" xmlns:ns2="fe7e0862-69f8-487b-985b-a27c1a079809" targetNamespace="http://schemas.microsoft.com/office/2006/metadata/properties" ma:root="true" ma:fieldsID="3e80911918328ac329d44050dabc1cd9" ns2:_="">
     <xsd:import namespace="fe7e0862-69f8-487b-985b-a27c1a079809"/>
@@ -8494,26 +8433,28 @@
 </ct:contentTypeSchema>
 </file>
 
-<file path=customXml/item2.xml><?xml version="1.0" encoding="utf-8"?>
-<?mso-contentType ?>
-<FormTemplates xmlns="http://schemas.microsoft.com/sharepoint/v3/contenttype/forms">
-  <Display>DocumentLibraryForm</Display>
-  <Edit>DocumentLibraryForm</Edit>
-  <New>DocumentLibraryForm</New>
-</FormTemplates>
-</file>
-
-<file path=customXml/item3.xml><?xml version="1.0" encoding="utf-8"?>
-<p:properties xmlns:p="http://schemas.microsoft.com/office/2006/metadata/properties" xmlns:xsi="http://www.w3.org/2001/XMLSchema-instance" xmlns:pc="http://schemas.microsoft.com/office/infopath/2007/PartnerControls">
-  <documentManagement/>
-</p:properties>
-</file>
-
 <file path=customXml/item4.xml><?xml version="1.0" encoding="utf-8"?>
 <b:Sources xmlns:b="http://schemas.openxmlformats.org/officeDocument/2006/bibliography" xmlns="http://schemas.openxmlformats.org/officeDocument/2006/bibliography" SelectedStyle="\APASixthEditionOfficeOnline.xsl" StyleName="APA" Version="6"/>
 </file>
 
 <file path=customXml/itemProps1.xml><?xml version="1.0" encoding="utf-8"?>
+<ds:datastoreItem xmlns:ds="http://schemas.openxmlformats.org/officeDocument/2006/customXml" ds:itemID="{EDFEC2EA-BF41-420D-BF20-35396D13C41C}">
+  <ds:schemaRefs>
+    <ds:schemaRef ds:uri="http://schemas.microsoft.com/office/2006/metadata/properties"/>
+    <ds:schemaRef ds:uri="http://schemas.microsoft.com/office/infopath/2007/PartnerControls"/>
+  </ds:schemaRefs>
+</ds:datastoreItem>
+</file>
+
+<file path=customXml/itemProps2.xml><?xml version="1.0" encoding="utf-8"?>
+<ds:datastoreItem xmlns:ds="http://schemas.openxmlformats.org/officeDocument/2006/customXml" ds:itemID="{A022F712-303E-442D-AB89-F9DB9D8CAE9D}">
+  <ds:schemaRefs>
+    <ds:schemaRef ds:uri="http://schemas.microsoft.com/sharepoint/v3/contenttype/forms"/>
+  </ds:schemaRefs>
+</ds:datastoreItem>
+</file>
+
+<file path=customXml/itemProps3.xml><?xml version="1.0" encoding="utf-8"?>
 <ds:datastoreItem xmlns:ds="http://schemas.openxmlformats.org/officeDocument/2006/customXml" ds:itemID="{29EB0091-CE13-4602-90AA-DE998354326F}">
   <ds:schemaRefs>
     <ds:schemaRef ds:uri="http://schemas.microsoft.com/office/2006/metadata/contentType"/>
@@ -8531,23 +8472,6 @@
 </ds:datastoreItem>
 </file>
 
-<file path=customXml/itemProps2.xml><?xml version="1.0" encoding="utf-8"?>
-<ds:datastoreItem xmlns:ds="http://schemas.openxmlformats.org/officeDocument/2006/customXml" ds:itemID="{A022F712-303E-442D-AB89-F9DB9D8CAE9D}">
-  <ds:schemaRefs>
-    <ds:schemaRef ds:uri="http://schemas.microsoft.com/sharepoint/v3/contenttype/forms"/>
-  </ds:schemaRefs>
-</ds:datastoreItem>
-</file>
-
-<file path=customXml/itemProps3.xml><?xml version="1.0" encoding="utf-8"?>
-<ds:datastoreItem xmlns:ds="http://schemas.openxmlformats.org/officeDocument/2006/customXml" ds:itemID="{EDFEC2EA-BF41-420D-BF20-35396D13C41C}">
-  <ds:schemaRefs>
-    <ds:schemaRef ds:uri="http://schemas.microsoft.com/office/2006/metadata/properties"/>
-    <ds:schemaRef ds:uri="http://schemas.microsoft.com/office/infopath/2007/PartnerControls"/>
-  </ds:schemaRefs>
-</ds:datastoreItem>
-</file>
-
 <file path=customXml/itemProps4.xml><?xml version="1.0" encoding="utf-8"?>
 <ds:datastoreItem xmlns:ds="http://schemas.openxmlformats.org/officeDocument/2006/customXml" ds:itemID="{9156BEED-2C18-4B0A-B821-994FF64A18DD}">
   <ds:schemaRefs>

</xml_diff>

<commit_message>
minor updates to implementation plan and o&m costs
</commit_message>
<xml_diff>
--- a/docs/prioritization/Snake River IPTDS Prioritization - Implementation Plan 20241213.docx
+++ b/docs/prioritization/Snake River IPTDS Prioritization - Implementation Plan 20241213.docx
@@ -90,15 +90,7 @@
           <w:sz w:val="24"/>
           <w:szCs w:val="24"/>
         </w:rPr>
-        <w:t>December 1</w:t>
-      </w:r>
-      <w:r>
-        <w:rPr>
-          <w:rFonts w:cs="Times New Roman"/>
-          <w:sz w:val="24"/>
-          <w:szCs w:val="24"/>
-        </w:rPr>
-        <w:t>3</w:t>
+        <w:t>January 16</w:t>
       </w:r>
       <w:r>
         <w:rPr>
@@ -114,7 +106,7 @@
           <w:sz w:val="24"/>
           <w:szCs w:val="24"/>
         </w:rPr>
-        <w:t>4</w:t>
+        <w:t>5</w:t>
       </w:r>
     </w:p>
     <w:p>
@@ -206,7 +198,22 @@
           <w:b/>
           <w:bCs/>
         </w:rPr>
-        <w:t>Snake River Instream PIT-tag Detection Systems Prioritization Workgroup</w:t>
+        <w:t xml:space="preserve">Snake River Instream PIT-tag Detection Systems Prioritization </w:t>
+      </w:r>
+      <w:commentRangeStart w:id="0"/>
+      <w:r>
+        <w:rPr>
+          <w:b/>
+          <w:bCs/>
+        </w:rPr>
+        <w:t>Workgroup</w:t>
+      </w:r>
+      <w:commentRangeEnd w:id="0"/>
+      <w:r>
+        <w:rPr>
+          <w:rStyle w:val="CommentReference"/>
+        </w:rPr>
+        <w:commentReference w:id="0"/>
       </w:r>
     </w:p>
     <w:p>
@@ -227,7 +234,26 @@
         <w:t xml:space="preserve"> Cameron Albee (NPT),</w:t>
       </w:r>
       <w:r>
-        <w:t xml:space="preserve"> Timothy Copeland (IDFG), Ethan Crawford (WDFW), Joseph W. Feldhaus (ODFW)</w:t>
+        <w:t xml:space="preserve"> </w:t>
+      </w:r>
+      <w:commentRangeStart w:id="1"/>
+      <w:r>
+        <w:t xml:space="preserve">Timothy Copeland (IDFG), Ethan Crawford (WDFW), Joseph W. </w:t>
+      </w:r>
+      <w:proofErr w:type="spellStart"/>
+      <w:r>
+        <w:t>Feldhaus</w:t>
+      </w:r>
+      <w:proofErr w:type="spellEnd"/>
+      <w:r>
+        <w:t xml:space="preserve"> (ODFW)</w:t>
+      </w:r>
+      <w:commentRangeEnd w:id="1"/>
+      <w:r>
+        <w:rPr>
+          <w:rStyle w:val="CommentReference"/>
+        </w:rPr>
+        <w:commentReference w:id="1"/>
       </w:r>
     </w:p>
     <w:p>
@@ -254,7 +280,7 @@
     <w:p>
       <w:pPr>
         <w:sectPr>
-          <w:footerReference w:type="default" r:id="rId12"/>
+          <w:footerReference w:type="default" r:id="rId16"/>
           <w:pgSz w:w="12240" w:h="15840"/>
           <w:pgMar w:top="1440" w:right="1440" w:bottom="1440" w:left="1440" w:header="720" w:footer="720" w:gutter="0"/>
           <w:pgNumType w:fmt="lowerRoman" w:start="1"/>
@@ -315,7 +341,7 @@
           <w:r>
             <w:fldChar w:fldCharType="separate"/>
           </w:r>
-          <w:hyperlink w:anchor="_Toc185489919" w:history="1">
+          <w:hyperlink w:anchor="_Toc187926601" w:history="1">
             <w:r>
               <w:rPr>
                 <w:rStyle w:val="Hyperlink"/>
@@ -342,7 +368,7 @@
                 <w:noProof/>
                 <w:webHidden/>
               </w:rPr>
-              <w:instrText xml:space="preserve"> PAGEREF _Toc185489919 \h </w:instrText>
+              <w:instrText xml:space="preserve"> PAGEREF _Toc187926601 \h </w:instrText>
             </w:r>
             <w:r>
               <w:rPr>
@@ -384,7 +410,7 @@
               <w:noProof/>
             </w:rPr>
           </w:pPr>
-          <w:hyperlink w:anchor="_Toc185489920" w:history="1">
+          <w:hyperlink w:anchor="_Toc187926602" w:history="1">
             <w:r>
               <w:rPr>
                 <w:rStyle w:val="Hyperlink"/>
@@ -411,7 +437,7 @@
                 <w:noProof/>
                 <w:webHidden/>
               </w:rPr>
-              <w:instrText xml:space="preserve"> PAGEREF _Toc185489920 \h </w:instrText>
+              <w:instrText xml:space="preserve"> PAGEREF _Toc187926602 \h </w:instrText>
             </w:r>
             <w:r>
               <w:rPr>
@@ -450,7 +476,7 @@
               <w:noProof/>
             </w:rPr>
           </w:pPr>
-          <w:hyperlink w:anchor="_Toc185489921" w:history="1">
+          <w:hyperlink w:anchor="_Toc187926603" w:history="1">
             <w:r>
               <w:rPr>
                 <w:rStyle w:val="Hyperlink"/>
@@ -477,7 +503,7 @@
                 <w:noProof/>
                 <w:webHidden/>
               </w:rPr>
-              <w:instrText xml:space="preserve"> PAGEREF _Toc185489921 \h </w:instrText>
+              <w:instrText xml:space="preserve"> PAGEREF _Toc187926603 \h </w:instrText>
             </w:r>
             <w:r>
               <w:rPr>
@@ -519,7 +545,7 @@
               <w:noProof/>
             </w:rPr>
           </w:pPr>
-          <w:hyperlink w:anchor="_Toc185489922" w:history="1">
+          <w:hyperlink w:anchor="_Toc187926604" w:history="1">
             <w:r>
               <w:rPr>
                 <w:rStyle w:val="Hyperlink"/>
@@ -546,7 +572,7 @@
                 <w:noProof/>
                 <w:webHidden/>
               </w:rPr>
-              <w:instrText xml:space="preserve"> PAGEREF _Toc185489922 \h </w:instrText>
+              <w:instrText xml:space="preserve"> PAGEREF _Toc187926604 \h </w:instrText>
             </w:r>
             <w:r>
               <w:rPr>
@@ -588,7 +614,7 @@
               <w:noProof/>
             </w:rPr>
           </w:pPr>
-          <w:hyperlink w:anchor="_Toc185489923" w:history="1">
+          <w:hyperlink w:anchor="_Toc187926605" w:history="1">
             <w:r>
               <w:rPr>
                 <w:rStyle w:val="Hyperlink"/>
@@ -615,7 +641,7 @@
                 <w:noProof/>
                 <w:webHidden/>
               </w:rPr>
-              <w:instrText xml:space="preserve"> PAGEREF _Toc185489923 \h </w:instrText>
+              <w:instrText xml:space="preserve"> PAGEREF _Toc187926605 \h </w:instrText>
             </w:r>
             <w:r>
               <w:rPr>
@@ -657,7 +683,7 @@
               <w:noProof/>
             </w:rPr>
           </w:pPr>
-          <w:hyperlink w:anchor="_Toc185489924" w:history="1">
+          <w:hyperlink w:anchor="_Toc187926606" w:history="1">
             <w:r>
               <w:rPr>
                 <w:rStyle w:val="Hyperlink"/>
@@ -684,7 +710,7 @@
                 <w:noProof/>
                 <w:webHidden/>
               </w:rPr>
-              <w:instrText xml:space="preserve"> PAGEREF _Toc185489924 \h </w:instrText>
+              <w:instrText xml:space="preserve"> PAGEREF _Toc187926606 \h </w:instrText>
             </w:r>
             <w:r>
               <w:rPr>
@@ -726,7 +752,7 @@
               <w:noProof/>
             </w:rPr>
           </w:pPr>
-          <w:hyperlink w:anchor="_Toc185489925" w:history="1">
+          <w:hyperlink w:anchor="_Toc187926607" w:history="1">
             <w:r>
               <w:rPr>
                 <w:rStyle w:val="Hyperlink"/>
@@ -753,7 +779,7 @@
                 <w:noProof/>
                 <w:webHidden/>
               </w:rPr>
-              <w:instrText xml:space="preserve"> PAGEREF _Toc185489925 \h </w:instrText>
+              <w:instrText xml:space="preserve"> PAGEREF _Toc187926607 \h </w:instrText>
             </w:r>
             <w:r>
               <w:rPr>
@@ -792,7 +818,7 @@
               <w:noProof/>
             </w:rPr>
           </w:pPr>
-          <w:hyperlink w:anchor="_Toc185489926" w:history="1">
+          <w:hyperlink w:anchor="_Toc187926608" w:history="1">
             <w:r>
               <w:rPr>
                 <w:rStyle w:val="Hyperlink"/>
@@ -819,7 +845,7 @@
                 <w:noProof/>
                 <w:webHidden/>
               </w:rPr>
-              <w:instrText xml:space="preserve"> PAGEREF _Toc185489926 \h </w:instrText>
+              <w:instrText xml:space="preserve"> PAGEREF _Toc187926608 \h </w:instrText>
             </w:r>
             <w:r>
               <w:rPr>
@@ -839,7 +865,7 @@
                 <w:noProof/>
                 <w:webHidden/>
               </w:rPr>
-              <w:t>5</w:t>
+              <w:t>6</w:t>
             </w:r>
             <w:r>
               <w:rPr>
@@ -858,7 +884,7 @@
               <w:noProof/>
             </w:rPr>
           </w:pPr>
-          <w:hyperlink w:anchor="_Toc185489927" w:history="1">
+          <w:hyperlink w:anchor="_Toc187926609" w:history="1">
             <w:r>
               <w:rPr>
                 <w:rStyle w:val="Hyperlink"/>
@@ -885,7 +911,7 @@
                 <w:noProof/>
                 <w:webHidden/>
               </w:rPr>
-              <w:instrText xml:space="preserve"> PAGEREF _Toc185489927 \h </w:instrText>
+              <w:instrText xml:space="preserve"> PAGEREF _Toc187926609 \h </w:instrText>
             </w:r>
             <w:r>
               <w:rPr>
@@ -964,8 +990,19 @@
         <w:ind w:left="360" w:hanging="360"/>
         <w:jc w:val="both"/>
       </w:pPr>
-      <w:r>
-        <w:t>Snake River Instream PIT-tag Detection Systems Prioritization Workgroup (SR IPTDS PW). 202</w:t>
+      <w:commentRangeStart w:id="2"/>
+      <w:r>
+        <w:t>Snake River Instream PIT-tag Detection Systems Prioritization Workgroup (SR IPTDS PW)</w:t>
+      </w:r>
+      <w:commentRangeEnd w:id="2"/>
+      <w:r>
+        <w:rPr>
+          <w:rStyle w:val="CommentReference"/>
+        </w:rPr>
+        <w:commentReference w:id="2"/>
+      </w:r>
+      <w:r>
+        <w:t>. 202</w:t>
       </w:r>
       <w:r>
         <w:t>5</w:t>
@@ -1003,7 +1040,7 @@
       <w:pPr>
         <w:ind w:left="360" w:hanging="360"/>
         <w:sectPr>
-          <w:footerReference w:type="default" r:id="rId13"/>
+          <w:footerReference w:type="default" r:id="rId17"/>
           <w:pgSz w:w="12240" w:h="15840"/>
           <w:pgMar w:top="1440" w:right="1440" w:bottom="1440" w:left="1440" w:header="720" w:footer="720" w:gutter="0"/>
           <w:pgNumType w:fmt="lowerRoman" w:start="1"/>
@@ -1016,12 +1053,12 @@
       <w:pPr>
         <w:pStyle w:val="Heading1"/>
       </w:pPr>
-      <w:bookmarkStart w:id="0" w:name="_Toc185489919"/>
+      <w:bookmarkStart w:id="3" w:name="_Toc187926601"/>
       <w:r>
         <w:lastRenderedPageBreak/>
         <w:t>BACKGROUND</w:t>
       </w:r>
-      <w:bookmarkEnd w:id="0"/>
+      <w:bookmarkEnd w:id="3"/>
     </w:p>
     <w:p>
       <w:pPr>
@@ -1034,7 +1071,21 @@
         <w:rPr>
           <w:rFonts w:cs="Times New Roman"/>
         </w:rPr>
-        <w:t>Numerous Instream PIT Tag Detection Systems (IPTDS) have been installed throughout the Snake River basin to support various habitat action effectiveness and status and trends monitoring initiatives. The Integrated IPTDS Operations and Maintenance (O&amp;M) project (BPA project number 2018-002-00) was created in 2018 to assume O&amp;M responsibilities for a subset of these IPTDS. However, at its inception, it was not clear which IPTDS (i.e., which management, monitoring, or research objectives) should be prioritized and managed under the IPTDS O&amp;M project. Since, it has been determined that the primary goal for prioritization and selection of IPTDS managed under the project is to provide the requisite adult status and trends information for summer-run steelhead (steelhead) and spring/summer run Chinook salmon (sp/sum Chinook salmon) populations of the Anadromous Salmonid Monitoring Strategy (ASMS; CBCAMW 2010). In 2024, a group of representatives from fisheries comanagers in the Snake River basin was convened</w:t>
+        <w:t>Numerous Instream PIT Tag Detection Systems (IPTDS) have been installed throughout the Snake River basin to support various habitat action effectiveness and status and trends monitoring initiatives. The Integrated IPTDS Operations and Maintenance (O&amp;M) project (BPA project number 2018-002-00) was created in 2018 to assume O&amp;M responsibilities for a subset of these IPTDS. However, at its inception, it was not clear which IPTDS (i.e., which management, monitoring, or research objectives) should be prioritized and managed under the IPTDS O&amp;M project. Since, it has been determined that the primary goal for prioritization and selection of IPTDS managed under the project is to provide the requisite adult status and trends information for summer-run steelhead (steelhead) and spring/summer run Chinook salmon (</w:t>
+      </w:r>
+      <w:proofErr w:type="spellStart"/>
+      <w:r>
+        <w:rPr>
+          <w:rFonts w:cs="Times New Roman"/>
+        </w:rPr>
+        <w:t>sp</w:t>
+      </w:r>
+      <w:proofErr w:type="spellEnd"/>
+      <w:r>
+        <w:rPr>
+          <w:rFonts w:cs="Times New Roman"/>
+        </w:rPr>
+        <w:t>/sum Chinook salmon) populations of the Anadromous Salmonid Monitoring Strategy (ASMS; CBCAMW 2010). In 2024, a group of representatives from fisheries comanagers in the Snake River basin was convened</w:t>
       </w:r>
       <w:r>
         <w:rPr>
@@ -1047,11 +1098,11 @@
       <w:pPr>
         <w:pStyle w:val="Heading2"/>
       </w:pPr>
-      <w:bookmarkStart w:id="1" w:name="_Toc185489920"/>
+      <w:bookmarkStart w:id="4" w:name="_Toc187926602"/>
       <w:r>
         <w:t>Objectives</w:t>
       </w:r>
-      <w:bookmarkEnd w:id="1"/>
+      <w:bookmarkEnd w:id="4"/>
     </w:p>
     <w:p>
       <w:pPr>
@@ -1121,9 +1172,15 @@
         <w:t>Here, we summarize IPTDS sites that fall under each of these categories and recommendations for each.</w:t>
       </w:r>
       <w:r>
-        <w:t xml:space="preserve"> Sites are recommendations are also displayed on the </w:t>
-      </w:r>
-      <w:hyperlink r:id="rId14" w:history="1">
+        <w:t xml:space="preserve"> Site</w:t>
+      </w:r>
+      <w:r>
+        <w:t xml:space="preserve"> </w:t>
+      </w:r>
+      <w:r>
+        <w:t xml:space="preserve">recommendations are also displayed on the </w:t>
+      </w:r>
+      <w:hyperlink r:id="rId18" w:history="1">
         <w:r>
           <w:rPr>
             <w:rStyle w:val="Hyperlink"/>
@@ -1140,21 +1197,21 @@
         <w:pStyle w:val="Heading1"/>
         <w:jc w:val="both"/>
       </w:pPr>
-      <w:bookmarkStart w:id="2" w:name="_Toc185489921"/>
+      <w:bookmarkStart w:id="5" w:name="_Toc187926603"/>
       <w:r>
         <w:t>RECOMMENDATIONS</w:t>
       </w:r>
-      <w:bookmarkEnd w:id="2"/>
+      <w:bookmarkEnd w:id="5"/>
     </w:p>
     <w:p>
       <w:pPr>
         <w:pStyle w:val="Heading2"/>
       </w:pPr>
-      <w:bookmarkStart w:id="3" w:name="_Toc185489922"/>
+      <w:bookmarkStart w:id="6" w:name="_Toc187926604"/>
       <w:r>
         <w:t>Continue Funding</w:t>
       </w:r>
-      <w:bookmarkEnd w:id="3"/>
+      <w:bookmarkEnd w:id="6"/>
     </w:p>
     <w:p>
       <w:pPr>
@@ -1169,9 +1226,9 @@
         <w:pStyle w:val="Caption"/>
         <w:jc w:val="both"/>
       </w:pPr>
-      <w:bookmarkStart w:id="4" w:name="_Ref136929152"/>
-      <w:bookmarkStart w:id="5" w:name="_Ref163715149"/>
-      <w:bookmarkStart w:id="6" w:name="_Ref163737132"/>
+      <w:bookmarkStart w:id="7" w:name="_Ref136929152"/>
+      <w:bookmarkStart w:id="8" w:name="_Ref163715149"/>
+      <w:bookmarkStart w:id="9" w:name="_Ref163737132"/>
       <w:r>
         <w:rPr>
           <w:b/>
@@ -1215,9 +1272,9 @@
         </w:rPr>
         <w:fldChar w:fldCharType="end"/>
       </w:r>
-      <w:bookmarkEnd w:id="4"/>
-      <w:bookmarkEnd w:id="5"/>
-      <w:bookmarkEnd w:id="6"/>
+      <w:bookmarkEnd w:id="7"/>
+      <w:bookmarkEnd w:id="8"/>
+      <w:bookmarkEnd w:id="9"/>
       <w:r>
         <w:t>. Recommendations for a subset of IPTDS sites in which funding should be continued.</w:t>
       </w:r>
@@ -1410,7 +1467,7 @@
                 <w:sz w:val="20"/>
                 <w:szCs w:val="20"/>
               </w:rPr>
-              <w:t>LLR</w:t>
+              <w:t>ESS</w:t>
             </w:r>
           </w:p>
         </w:tc>
@@ -1433,7 +1490,7 @@
                 <w:sz w:val="20"/>
                 <w:szCs w:val="20"/>
               </w:rPr>
-              <w:t>Low</w:t>
+              <w:t>Med</w:t>
             </w:r>
           </w:p>
         </w:tc>
@@ -1456,21 +1513,14 @@
                 <w:sz w:val="20"/>
                 <w:szCs w:val="20"/>
               </w:rPr>
-              <w:t xml:space="preserve">Recently upgraded to a </w:t>
-            </w:r>
-            <w:r>
-              <w:rPr>
-                <w:sz w:val="20"/>
-                <w:szCs w:val="20"/>
-              </w:rPr>
-              <w:t>IS1001 Master Controller</w:t>
-            </w:r>
-            <w:r>
-              <w:rPr>
-                <w:sz w:val="20"/>
-                <w:szCs w:val="20"/>
-              </w:rPr>
-              <w:t>.</w:t>
+              <w:t xml:space="preserve">Needs to remain a tandem site. The downstream array </w:t>
+            </w:r>
+            <w:r>
+              <w:rPr>
+                <w:sz w:val="20"/>
+                <w:szCs w:val="20"/>
+              </w:rPr>
+              <w:t>should be upgraded to a FS1001 MUX or IS1001 Master Controller, in time, to increase read range.</w:t>
             </w:r>
           </w:p>
         </w:tc>
@@ -1502,7 +1552,7 @@
                 <w:sz w:val="20"/>
                 <w:szCs w:val="20"/>
               </w:rPr>
-              <w:t>ESS</w:t>
+              <w:t>SC2</w:t>
             </w:r>
           </w:p>
         </w:tc>
@@ -1525,7 +1575,7 @@
                 <w:sz w:val="20"/>
                 <w:szCs w:val="20"/>
               </w:rPr>
-              <w:t>Med</w:t>
+              <w:t>High</w:t>
             </w:r>
           </w:p>
         </w:tc>
@@ -1548,14 +1598,57 @@
                 <w:sz w:val="20"/>
                 <w:szCs w:val="20"/>
               </w:rPr>
-              <w:t xml:space="preserve">Needs to remain a tandem site. The downstream array </w:t>
-            </w:r>
-            <w:r>
-              <w:rPr>
-                <w:sz w:val="20"/>
-                <w:szCs w:val="20"/>
-              </w:rPr>
-              <w:t>should be upgraded to a FS1001 MUX or IS1001 Master Controller, in time, to increase read range.</w:t>
+              <w:t>SC2 should be moved to the lower boundary of the CRSFC-s population to improve monitoring for the SCUMA and CRSFC-s</w:t>
+            </w:r>
+            <w:r>
+              <w:rPr>
+                <w:sz w:val="20"/>
+                <w:szCs w:val="20"/>
+              </w:rPr>
+              <w:t xml:space="preserve"> populations</w:t>
+            </w:r>
+            <w:r>
+              <w:rPr>
+                <w:sz w:val="20"/>
+                <w:szCs w:val="20"/>
+              </w:rPr>
+              <w:t>. SC2 could be installed as a tandem array if arrays could be adequately spaced to ensure independent detections, or preferably,</w:t>
+            </w:r>
+            <w:r>
+              <w:rPr>
+                <w:sz w:val="20"/>
+                <w:szCs w:val="20"/>
+              </w:rPr>
+              <w:t xml:space="preserve"> SC2 could be installed as a single array and</w:t>
+            </w:r>
+            <w:r>
+              <w:rPr>
+                <w:sz w:val="20"/>
+                <w:szCs w:val="20"/>
+              </w:rPr>
+              <w:t xml:space="preserve"> SC4 should be considered for</w:t>
+            </w:r>
+            <w:r>
+              <w:rPr>
+                <w:sz w:val="20"/>
+                <w:szCs w:val="20"/>
+              </w:rPr>
+              <w:t xml:space="preserve"> long-term</w:t>
+            </w:r>
+            <w:r>
+              <w:rPr>
+                <w:sz w:val="20"/>
+                <w:szCs w:val="20"/>
+              </w:rPr>
+              <w:t xml:space="preserve"> </w:t>
+            </w:r>
+            <w:r>
+              <w:rPr>
+                <w:sz w:val="20"/>
+                <w:szCs w:val="20"/>
+              </w:rPr>
+              <w:lastRenderedPageBreak/>
+              <w:t xml:space="preserve">funding under the IPTDS O&amp;M project to ensure estimates of detection probability and abundance at SC2. </w:t>
             </w:r>
           </w:p>
         </w:tc>
@@ -1584,7 +1677,8 @@
                 <w:sz w:val="20"/>
                 <w:szCs w:val="20"/>
               </w:rPr>
-              <w:t>SC2</w:t>
+              <w:lastRenderedPageBreak/>
+              <w:t>LC1</w:t>
             </w:r>
           </w:p>
         </w:tc>
@@ -1607,7 +1701,7 @@
                 <w:sz w:val="20"/>
                 <w:szCs w:val="20"/>
               </w:rPr>
-              <w:t>High</w:t>
+              <w:t>Low</w:t>
             </w:r>
           </w:p>
         </w:tc>
@@ -1630,15 +1724,7 @@
                 <w:sz w:val="20"/>
                 <w:szCs w:val="20"/>
               </w:rPr>
-              <w:t xml:space="preserve">SC2 should be moved to the lower boundary of the CRSFC-s population to improve monitoring for the SCUMA and CRSFC-s. SC2 could be installed as a tandem array if arrays could be adequately spaced to ensure independent detections, or preferably, SC4 </w:t>
-            </w:r>
-            <w:r>
-              <w:rPr>
-                <w:sz w:val="20"/>
-                <w:szCs w:val="20"/>
-              </w:rPr>
-              <w:lastRenderedPageBreak/>
-              <w:t xml:space="preserve">should be considered for funding under the IPTDS O&amp;M project long-term to ensure estimates of detection probability and abundance at SC2 (as a single array). </w:t>
+              <w:t>Long-term, consider upgrading to a IS1001 Master Controller to increase read range.</w:t>
             </w:r>
           </w:p>
         </w:tc>
@@ -1670,8 +1756,7 @@
                 <w:sz w:val="20"/>
                 <w:szCs w:val="20"/>
               </w:rPr>
-              <w:lastRenderedPageBreak/>
-              <w:t>LC1</w:t>
+              <w:t>LC2</w:t>
             </w:r>
           </w:p>
         </w:tc>
@@ -1717,7 +1802,28 @@
                 <w:sz w:val="20"/>
                 <w:szCs w:val="20"/>
               </w:rPr>
-              <w:t>Long-term, consider upgrading to a IS1001 Master Controller to increase read range.</w:t>
+              <w:t>LC2 is currently</w:t>
+            </w:r>
+            <w:r>
+              <w:rPr>
+                <w:sz w:val="20"/>
+                <w:szCs w:val="20"/>
+              </w:rPr>
+              <w:t xml:space="preserve"> in a</w:t>
+            </w:r>
+            <w:r>
+              <w:rPr>
+                <w:sz w:val="20"/>
+                <w:szCs w:val="20"/>
+              </w:rPr>
+              <w:t xml:space="preserve"> difficult location for O&amp;M. If it could reduce long-term costs, LC2 could be moved</w:t>
+            </w:r>
+            <w:r>
+              <w:rPr>
+                <w:sz w:val="20"/>
+                <w:szCs w:val="20"/>
+              </w:rPr>
+              <w:t xml:space="preserve"> to an easier location upstream (but below core spawning areas), or alternately, LC1 could be converted to a tandem array if arrays could be spaced adequately for independent detections. Regardless, alternated configurations could be considered to reduce time and costs.</w:t>
             </w:r>
           </w:p>
         </w:tc>
@@ -1746,7 +1852,7 @@
                 <w:sz w:val="20"/>
                 <w:szCs w:val="20"/>
               </w:rPr>
-              <w:t>LC2</w:t>
+              <w:t>IR1</w:t>
             </w:r>
           </w:p>
         </w:tc>
@@ -1769,7 +1875,7 @@
                 <w:sz w:val="20"/>
                 <w:szCs w:val="20"/>
               </w:rPr>
-              <w:t>Low</w:t>
+              <w:t>Med</w:t>
             </w:r>
           </w:p>
         </w:tc>
@@ -1792,14 +1898,23 @@
                 <w:sz w:val="20"/>
                 <w:szCs w:val="20"/>
               </w:rPr>
-              <w:t>LC2 is currently difficult location for O&amp;M. If it could reduce long-term costs, LC2 could be moved</w:t>
-            </w:r>
-            <w:r>
-              <w:rPr>
-                <w:sz w:val="20"/>
-                <w:szCs w:val="20"/>
-              </w:rPr>
-              <w:t xml:space="preserve"> to an easier location upstream (but below core spawning areas), or alternately, LC1 could be converted to a tandem array if arrays could be spaced adequately for independent detections. Regardless, alternated configurations could be considered to reduce time and costs.</w:t>
+              <w:t xml:space="preserve">Upgrade to a IS1001 Master Controller to increase read range and improve site reliability, especially </w:t>
+            </w:r>
+            <w:proofErr w:type="gramStart"/>
+            <w:r>
+              <w:rPr>
+                <w:sz w:val="20"/>
+                <w:szCs w:val="20"/>
+              </w:rPr>
+              <w:t>if and when</w:t>
+            </w:r>
+            <w:proofErr w:type="gramEnd"/>
+            <w:r>
+              <w:rPr>
+                <w:sz w:val="20"/>
+                <w:szCs w:val="20"/>
+              </w:rPr>
+              <w:t xml:space="preserve"> IR2 is removed or decommissioned.</w:t>
             </w:r>
           </w:p>
         </w:tc>
@@ -1831,7 +1946,7 @@
                 <w:sz w:val="20"/>
                 <w:szCs w:val="20"/>
               </w:rPr>
-              <w:t>IR1</w:t>
+              <w:t>UGR</w:t>
             </w:r>
           </w:p>
         </w:tc>
@@ -1854,7 +1969,7 @@
                 <w:sz w:val="20"/>
                 <w:szCs w:val="20"/>
               </w:rPr>
-              <w:t>Med</w:t>
+              <w:t>Low</w:t>
             </w:r>
           </w:p>
         </w:tc>
@@ -1877,7 +1992,7 @@
                 <w:sz w:val="20"/>
                 <w:szCs w:val="20"/>
               </w:rPr>
-              <w:t>Upgrade to a IS1001 Master Controller to increase read range and improve site reliability, especially if and when IR2 is removed or decommissioned.</w:t>
+              <w:t>Long-term, consider upgrading to a IS1001 Master Controller to increase read range.</w:t>
             </w:r>
           </w:p>
         </w:tc>
@@ -1906,7 +2021,7 @@
                 <w:sz w:val="20"/>
                 <w:szCs w:val="20"/>
               </w:rPr>
-              <w:t>UGR</w:t>
+              <w:t>WR1</w:t>
             </w:r>
           </w:p>
         </w:tc>
@@ -1929,7 +2044,7 @@
                 <w:sz w:val="20"/>
                 <w:szCs w:val="20"/>
               </w:rPr>
-              <w:t>Low</w:t>
+              <w:t>Med</w:t>
             </w:r>
           </w:p>
         </w:tc>
@@ -1942,84 +2057,6 @@
             <w:pPr>
               <w:jc w:val="center"/>
               <w:cnfStyle w:val="000000000000" w:firstRow="0" w:lastRow="0" w:firstColumn="0" w:lastColumn="0" w:oddVBand="0" w:evenVBand="0" w:oddHBand="0" w:evenHBand="0" w:firstRowFirstColumn="0" w:firstRowLastColumn="0" w:lastRowFirstColumn="0" w:lastRowLastColumn="0"/>
-              <w:rPr>
-                <w:sz w:val="20"/>
-                <w:szCs w:val="20"/>
-              </w:rPr>
-            </w:pPr>
-            <w:r>
-              <w:rPr>
-                <w:sz w:val="20"/>
-                <w:szCs w:val="20"/>
-              </w:rPr>
-              <w:t>Long-term, consider upgrading to a IS1001 Master Controller to increase read range.</w:t>
-            </w:r>
-          </w:p>
-        </w:tc>
-      </w:tr>
-      <w:tr>
-        <w:trPr>
-          <w:cnfStyle w:val="000000100000" w:firstRow="0" w:lastRow="0" w:firstColumn="0" w:lastColumn="0" w:oddVBand="0" w:evenVBand="0" w:oddHBand="1" w:evenHBand="0" w:firstRowFirstColumn="0" w:firstRowLastColumn="0" w:lastRowFirstColumn="0" w:lastRowLastColumn="0"/>
-        </w:trPr>
-        <w:tc>
-          <w:tcPr>
-            <w:cnfStyle w:val="001000000000" w:firstRow="0" w:lastRow="0" w:firstColumn="1" w:lastColumn="0" w:oddVBand="0" w:evenVBand="0" w:oddHBand="0" w:evenHBand="0" w:firstRowFirstColumn="0" w:firstRowLastColumn="0" w:lastRowFirstColumn="0" w:lastRowLastColumn="0"/>
-            <w:tcW w:w="805" w:type="dxa"/>
-            <w:vAlign w:val="center"/>
-          </w:tcPr>
-          <w:p>
-            <w:pPr>
-              <w:jc w:val="center"/>
-              <w:rPr>
-                <w:b w:val="0"/>
-                <w:bCs w:val="0"/>
-                <w:sz w:val="20"/>
-                <w:szCs w:val="20"/>
-              </w:rPr>
-            </w:pPr>
-            <w:r>
-              <w:rPr>
-                <w:b w:val="0"/>
-                <w:bCs w:val="0"/>
-                <w:sz w:val="20"/>
-                <w:szCs w:val="20"/>
-              </w:rPr>
-              <w:t>WR1</w:t>
-            </w:r>
-          </w:p>
-        </w:tc>
-        <w:tc>
-          <w:tcPr>
-            <w:tcW w:w="990" w:type="dxa"/>
-            <w:vAlign w:val="center"/>
-          </w:tcPr>
-          <w:p>
-            <w:pPr>
-              <w:jc w:val="center"/>
-              <w:cnfStyle w:val="000000100000" w:firstRow="0" w:lastRow="0" w:firstColumn="0" w:lastColumn="0" w:oddVBand="0" w:evenVBand="0" w:oddHBand="1" w:evenHBand="0" w:firstRowFirstColumn="0" w:firstRowLastColumn="0" w:lastRowFirstColumn="0" w:lastRowLastColumn="0"/>
-              <w:rPr>
-                <w:sz w:val="20"/>
-                <w:szCs w:val="20"/>
-              </w:rPr>
-            </w:pPr>
-            <w:r>
-              <w:rPr>
-                <w:sz w:val="20"/>
-                <w:szCs w:val="20"/>
-              </w:rPr>
-              <w:t>Med</w:t>
-            </w:r>
-          </w:p>
-        </w:tc>
-        <w:tc>
-          <w:tcPr>
-            <w:tcW w:w="7555" w:type="dxa"/>
-            <w:vAlign w:val="center"/>
-          </w:tcPr>
-          <w:p>
-            <w:pPr>
-              <w:jc w:val="center"/>
-              <w:cnfStyle w:val="000000100000" w:firstRow="0" w:lastRow="0" w:firstColumn="0" w:lastColumn="0" w:oddVBand="0" w:evenVBand="0" w:oddHBand="1" w:evenHBand="0" w:firstRowFirstColumn="0" w:firstRowLastColumn="0" w:lastRowFirstColumn="0" w:lastRowLastColumn="0"/>
               <w:rPr>
                 <w:sz w:val="20"/>
                 <w:szCs w:val="20"/>
@@ -2045,11 +2082,11 @@
       <w:pPr>
         <w:pStyle w:val="Heading2"/>
       </w:pPr>
-      <w:bookmarkStart w:id="7" w:name="_Toc185489923"/>
+      <w:bookmarkStart w:id="10" w:name="_Toc187926605"/>
       <w:r>
         <w:t>Candidates to Transfer to IPTDS O&amp;M Project</w:t>
       </w:r>
-      <w:bookmarkEnd w:id="7"/>
+      <w:bookmarkEnd w:id="10"/>
     </w:p>
     <w:p>
       <w:pPr>
@@ -2117,14 +2154,13 @@
     <w:tbl>
       <w:tblPr>
         <w:tblStyle w:val="GridTable4"/>
-        <w:tblW w:w="0" w:type="auto"/>
+        <w:tblW w:w="9355" w:type="dxa"/>
         <w:tblLook w:val="04A0" w:firstRow="1" w:lastRow="0" w:firstColumn="1" w:lastColumn="0" w:noHBand="0" w:noVBand="1"/>
       </w:tblPr>
       <w:tblGrid>
         <w:gridCol w:w="715"/>
         <w:gridCol w:w="900"/>
-        <w:gridCol w:w="4590"/>
-        <w:gridCol w:w="3145"/>
+        <w:gridCol w:w="7740"/>
       </w:tblGrid>
       <w:tr>
         <w:trPr>
@@ -2178,7 +2214,7 @@
         </w:tc>
         <w:tc>
           <w:tcPr>
-            <w:tcW w:w="4590" w:type="dxa"/>
+            <w:tcW w:w="7740" w:type="dxa"/>
             <w:vAlign w:val="center"/>
           </w:tcPr>
           <w:p>
@@ -2196,29 +2232,6 @@
                 <w:szCs w:val="20"/>
               </w:rPr>
               <w:t>Recommendation</w:t>
-            </w:r>
-          </w:p>
-        </w:tc>
-        <w:tc>
-          <w:tcPr>
-            <w:tcW w:w="3145" w:type="dxa"/>
-            <w:vAlign w:val="center"/>
-          </w:tcPr>
-          <w:p>
-            <w:pPr>
-              <w:jc w:val="center"/>
-              <w:cnfStyle w:val="100000000000" w:firstRow="1" w:lastRow="0" w:firstColumn="0" w:lastColumn="0" w:oddVBand="0" w:evenVBand="0" w:oddHBand="0" w:evenHBand="0" w:firstRowFirstColumn="0" w:firstRowLastColumn="0" w:lastRowFirstColumn="0" w:lastRowLastColumn="0"/>
-              <w:rPr>
-                <w:sz w:val="20"/>
-                <w:szCs w:val="20"/>
-              </w:rPr>
-            </w:pPr>
-            <w:r>
-              <w:rPr>
-                <w:sz w:val="20"/>
-                <w:szCs w:val="20"/>
-              </w:rPr>
-              <w:t>Funding Considerations</w:t>
             </w:r>
           </w:p>
         </w:tc>
@@ -2279,7 +2292,7 @@
         </w:tc>
         <w:tc>
           <w:tcPr>
-            <w:tcW w:w="4590" w:type="dxa"/>
+            <w:tcW w:w="7740" w:type="dxa"/>
             <w:vAlign w:val="center"/>
           </w:tcPr>
           <w:p>
@@ -2296,31 +2309,8 @@
                 <w:sz w:val="20"/>
                 <w:szCs w:val="20"/>
               </w:rPr>
-              <w:t>Keep as a tandem array to ensure estimates of detection probability.</w:t>
-            </w:r>
-            <w:r>
-              <w:rPr>
-                <w:sz w:val="20"/>
-                <w:szCs w:val="20"/>
-              </w:rPr>
-              <w:t xml:space="preserve"> Long-term, consider upgrading to a IS1001 Master Controller to increase read range.</w:t>
-            </w:r>
-          </w:p>
-        </w:tc>
-        <w:tc>
-          <w:tcPr>
-            <w:tcW w:w="3145" w:type="dxa"/>
-            <w:vAlign w:val="center"/>
-          </w:tcPr>
-          <w:p>
-            <w:pPr>
-              <w:jc w:val="center"/>
-              <w:cnfStyle w:val="000000100000" w:firstRow="0" w:lastRow="0" w:firstColumn="0" w:lastColumn="0" w:oddVBand="0" w:evenVBand="0" w:oddHBand="1" w:evenHBand="0" w:firstRowFirstColumn="0" w:firstRowLastColumn="0" w:lastRowFirstColumn="0" w:lastRowLastColumn="0"/>
-              <w:rPr>
-                <w:sz w:val="20"/>
-                <w:szCs w:val="20"/>
-              </w:rPr>
-            </w:pPr>
+              <w:t>Keep as a tandem array to ensure estimates of detection probability. Long-term, consider upgrading to a IS1001 Master Controller to increase read range.</w:t>
+            </w:r>
           </w:p>
         </w:tc>
       </w:tr>
@@ -2377,7 +2367,7 @@
         </w:tc>
         <w:tc>
           <w:tcPr>
-            <w:tcW w:w="4590" w:type="dxa"/>
+            <w:tcW w:w="7740" w:type="dxa"/>
             <w:vAlign w:val="center"/>
           </w:tcPr>
           <w:p>
@@ -2396,22 +2386,6 @@
               </w:rPr>
               <w:t>Keep as a tandem array to ensure estimates of detection probability.</w:t>
             </w:r>
-          </w:p>
-        </w:tc>
-        <w:tc>
-          <w:tcPr>
-            <w:tcW w:w="3145" w:type="dxa"/>
-            <w:vAlign w:val="center"/>
-          </w:tcPr>
-          <w:p>
-            <w:pPr>
-              <w:jc w:val="center"/>
-              <w:cnfStyle w:val="000000000000" w:firstRow="0" w:lastRow="0" w:firstColumn="0" w:lastColumn="0" w:oddVBand="0" w:evenVBand="0" w:oddHBand="0" w:evenHBand="0" w:firstRowFirstColumn="0" w:firstRowLastColumn="0" w:lastRowFirstColumn="0" w:lastRowLastColumn="0"/>
-              <w:rPr>
-                <w:sz w:val="20"/>
-                <w:szCs w:val="20"/>
-              </w:rPr>
-            </w:pPr>
           </w:p>
         </w:tc>
       </w:tr>
@@ -2471,7 +2445,7 @@
         </w:tc>
         <w:tc>
           <w:tcPr>
-            <w:tcW w:w="4590" w:type="dxa"/>
+            <w:tcW w:w="7740" w:type="dxa"/>
             <w:vAlign w:val="center"/>
           </w:tcPr>
           <w:p>
@@ -2490,22 +2464,6 @@
               </w:rPr>
               <w:t>-</w:t>
             </w:r>
-          </w:p>
-        </w:tc>
-        <w:tc>
-          <w:tcPr>
-            <w:tcW w:w="3145" w:type="dxa"/>
-            <w:vAlign w:val="center"/>
-          </w:tcPr>
-          <w:p>
-            <w:pPr>
-              <w:jc w:val="center"/>
-              <w:cnfStyle w:val="000000100000" w:firstRow="0" w:lastRow="0" w:firstColumn="0" w:lastColumn="0" w:oddVBand="0" w:evenVBand="0" w:oddHBand="1" w:evenHBand="0" w:firstRowFirstColumn="0" w:firstRowLastColumn="0" w:lastRowFirstColumn="0" w:lastRowLastColumn="0"/>
-              <w:rPr>
-                <w:sz w:val="20"/>
-                <w:szCs w:val="20"/>
-              </w:rPr>
-            </w:pPr>
           </w:p>
         </w:tc>
       </w:tr>
@@ -2562,7 +2520,7 @@
         </w:tc>
         <w:tc>
           <w:tcPr>
-            <w:tcW w:w="4590" w:type="dxa"/>
+            <w:tcW w:w="7740" w:type="dxa"/>
             <w:vAlign w:val="center"/>
           </w:tcPr>
           <w:p>
@@ -2581,22 +2539,6 @@
               </w:rPr>
               <w:t>Long-term, if desired, SW2 could be moved to the end of the Selway Road which would allow parsing of the SEMOO and SEUMA Chinook salmon populations from SEMEA, but if completed, would need to be a tandem array to facilitate estimates of detection probability and abundance.</w:t>
             </w:r>
-          </w:p>
-        </w:tc>
-        <w:tc>
-          <w:tcPr>
-            <w:tcW w:w="3145" w:type="dxa"/>
-            <w:vAlign w:val="center"/>
-          </w:tcPr>
-          <w:p>
-            <w:pPr>
-              <w:jc w:val="center"/>
-              <w:cnfStyle w:val="000000000000" w:firstRow="0" w:lastRow="0" w:firstColumn="0" w:lastColumn="0" w:oddVBand="0" w:evenVBand="0" w:oddHBand="0" w:evenHBand="0" w:firstRowFirstColumn="0" w:firstRowLastColumn="0" w:lastRowFirstColumn="0" w:lastRowLastColumn="0"/>
-              <w:rPr>
-                <w:sz w:val="20"/>
-                <w:szCs w:val="20"/>
-              </w:rPr>
-            </w:pPr>
           </w:p>
         </w:tc>
       </w:tr>
@@ -2656,7 +2598,7 @@
         </w:tc>
         <w:tc>
           <w:tcPr>
-            <w:tcW w:w="4590" w:type="dxa"/>
+            <w:tcW w:w="7740" w:type="dxa"/>
             <w:vAlign w:val="center"/>
           </w:tcPr>
           <w:p>
@@ -2673,24 +2615,8 @@
                 <w:sz w:val="20"/>
                 <w:szCs w:val="20"/>
               </w:rPr>
-              <w:t>SC4 would ensure an estimates of detection probability and abundance at SC2.</w:t>
-            </w:r>
-          </w:p>
-        </w:tc>
-        <w:tc>
-          <w:tcPr>
-            <w:tcW w:w="3145" w:type="dxa"/>
-            <w:vAlign w:val="center"/>
-          </w:tcPr>
-          <w:p>
-            <w:pPr>
-              <w:jc w:val="center"/>
-              <w:cnfStyle w:val="000000100000" w:firstRow="0" w:lastRow="0" w:firstColumn="0" w:lastColumn="0" w:oddVBand="0" w:evenVBand="0" w:oddHBand="1" w:evenHBand="0" w:firstRowFirstColumn="0" w:firstRowLastColumn="0" w:lastRowFirstColumn="0" w:lastRowLastColumn="0"/>
-              <w:rPr>
-                <w:sz w:val="20"/>
-                <w:szCs w:val="20"/>
-              </w:rPr>
-            </w:pPr>
+              <w:t>SC4 would ensure an estimate of detection probability and abundance at SC2.</w:t>
+            </w:r>
           </w:p>
         </w:tc>
       </w:tr>
@@ -2747,7 +2673,7 @@
         </w:tc>
         <w:tc>
           <w:tcPr>
-            <w:tcW w:w="4590" w:type="dxa"/>
+            <w:tcW w:w="7740" w:type="dxa"/>
             <w:vAlign w:val="center"/>
           </w:tcPr>
           <w:p>
@@ -2766,22 +2692,6 @@
               </w:rPr>
               <w:t>-</w:t>
             </w:r>
-          </w:p>
-        </w:tc>
-        <w:tc>
-          <w:tcPr>
-            <w:tcW w:w="3145" w:type="dxa"/>
-            <w:vAlign w:val="center"/>
-          </w:tcPr>
-          <w:p>
-            <w:pPr>
-              <w:jc w:val="center"/>
-              <w:cnfStyle w:val="000000000000" w:firstRow="0" w:lastRow="0" w:firstColumn="0" w:lastColumn="0" w:oddVBand="0" w:evenVBand="0" w:oddHBand="0" w:evenHBand="0" w:firstRowFirstColumn="0" w:firstRowLastColumn="0" w:lastRowFirstColumn="0" w:lastRowLastColumn="0"/>
-              <w:rPr>
-                <w:sz w:val="20"/>
-                <w:szCs w:val="20"/>
-              </w:rPr>
-            </w:pPr>
           </w:p>
         </w:tc>
       </w:tr>
@@ -2841,7 +2751,7 @@
         </w:tc>
         <w:tc>
           <w:tcPr>
-            <w:tcW w:w="4590" w:type="dxa"/>
+            <w:tcW w:w="7740" w:type="dxa"/>
             <w:vAlign w:val="center"/>
           </w:tcPr>
           <w:p>
@@ -2860,22 +2770,6 @@
               </w:rPr>
               <w:t>-</w:t>
             </w:r>
-          </w:p>
-        </w:tc>
-        <w:tc>
-          <w:tcPr>
-            <w:tcW w:w="3145" w:type="dxa"/>
-            <w:vAlign w:val="center"/>
-          </w:tcPr>
-          <w:p>
-            <w:pPr>
-              <w:jc w:val="center"/>
-              <w:cnfStyle w:val="000000100000" w:firstRow="0" w:lastRow="0" w:firstColumn="0" w:lastColumn="0" w:oddVBand="0" w:evenVBand="0" w:oddHBand="1" w:evenHBand="0" w:firstRowFirstColumn="0" w:firstRowLastColumn="0" w:lastRowFirstColumn="0" w:lastRowLastColumn="0"/>
-              <w:rPr>
-                <w:sz w:val="20"/>
-                <w:szCs w:val="20"/>
-              </w:rPr>
-            </w:pPr>
           </w:p>
         </w:tc>
       </w:tr>
@@ -2932,7 +2826,7 @@
         </w:tc>
         <w:tc>
           <w:tcPr>
-            <w:tcW w:w="4590" w:type="dxa"/>
+            <w:tcW w:w="7740" w:type="dxa"/>
             <w:vAlign w:val="center"/>
           </w:tcPr>
           <w:p>
@@ -2951,22 +2845,6 @@
               </w:rPr>
               <w:t>-</w:t>
             </w:r>
-          </w:p>
-        </w:tc>
-        <w:tc>
-          <w:tcPr>
-            <w:tcW w:w="3145" w:type="dxa"/>
-            <w:vAlign w:val="center"/>
-          </w:tcPr>
-          <w:p>
-            <w:pPr>
-              <w:jc w:val="center"/>
-              <w:cnfStyle w:val="000000000000" w:firstRow="0" w:lastRow="0" w:firstColumn="0" w:lastColumn="0" w:oddVBand="0" w:evenVBand="0" w:oddHBand="0" w:evenHBand="0" w:firstRowFirstColumn="0" w:firstRowLastColumn="0" w:lastRowFirstColumn="0" w:lastRowLastColumn="0"/>
-              <w:rPr>
-                <w:sz w:val="20"/>
-                <w:szCs w:val="20"/>
-              </w:rPr>
-            </w:pPr>
           </w:p>
         </w:tc>
       </w:tr>
@@ -3026,7 +2904,7 @@
         </w:tc>
         <w:tc>
           <w:tcPr>
-            <w:tcW w:w="4590" w:type="dxa"/>
+            <w:tcW w:w="7740" w:type="dxa"/>
             <w:vAlign w:val="center"/>
           </w:tcPr>
           <w:p>
@@ -3045,22 +2923,6 @@
               </w:rPr>
               <w:t>Long-term, consider increasing distance between arrays to ensure independent detection nodes.</w:t>
             </w:r>
-          </w:p>
-        </w:tc>
-        <w:tc>
-          <w:tcPr>
-            <w:tcW w:w="3145" w:type="dxa"/>
-            <w:vAlign w:val="center"/>
-          </w:tcPr>
-          <w:p>
-            <w:pPr>
-              <w:jc w:val="center"/>
-              <w:cnfStyle w:val="000000100000" w:firstRow="0" w:lastRow="0" w:firstColumn="0" w:lastColumn="0" w:oddVBand="0" w:evenVBand="0" w:oddHBand="1" w:evenHBand="0" w:firstRowFirstColumn="0" w:firstRowLastColumn="0" w:lastRowFirstColumn="0" w:lastRowLastColumn="0"/>
-              <w:rPr>
-                <w:sz w:val="20"/>
-                <w:szCs w:val="20"/>
-              </w:rPr>
-            </w:pPr>
           </w:p>
         </w:tc>
       </w:tr>
@@ -3074,7 +2936,7 @@
       <w:pPr>
         <w:pStyle w:val="Heading2"/>
       </w:pPr>
-      <w:bookmarkStart w:id="8" w:name="_Toc185489924"/>
+      <w:bookmarkStart w:id="11" w:name="_Toc187926606"/>
       <w:r>
         <w:t xml:space="preserve">Decommission, Remove, or Transfer </w:t>
       </w:r>
@@ -3084,7 +2946,7 @@
       <w:r>
         <w:t xml:space="preserve"> IPTDS O&amp;M Project</w:t>
       </w:r>
-      <w:bookmarkEnd w:id="8"/>
+      <w:bookmarkEnd w:id="11"/>
     </w:p>
     <w:p>
       <w:pPr>
@@ -3094,26 +2956,70 @@
         </w:rPr>
       </w:pPr>
       <w:r>
-        <w:t xml:space="preserve">Nine sites currently funded under the IPTDS O&amp;M are recommended for removal, decommissioning, or transfer to another project. </w:t>
+        <w:t>Nine sites currently funded under the IPTDS O&amp;M</w:t>
+      </w:r>
+      <w:r>
+        <w:t xml:space="preserve"> project</w:t>
+      </w:r>
+      <w:r>
+        <w:t xml:space="preserve"> are recommended for removal, decommissioning, or transfer to another project. </w:t>
       </w:r>
       <w:r>
         <w:rPr>
           <w:rFonts w:cs="Times New Roman"/>
         </w:rPr>
-        <w:t xml:space="preserve">These sites don’t necessarily need to be removed in the short-term. Sites that are not necessarily required for population monitoring could be rather “naturally phased out” i.e., sites that are currently operating reliably at low cost could remain instream until equipment aging or failure or </w:t>
+        <w:t xml:space="preserve">These sites don’t necessarily need to be removed in the short-term. </w:t>
+      </w:r>
+      <w:r>
+        <w:rPr>
+          <w:rFonts w:cs="Times New Roman"/>
+        </w:rPr>
+        <w:t>These s</w:t>
+      </w:r>
+      <w:r>
+        <w:rPr>
+          <w:rFonts w:cs="Times New Roman"/>
+        </w:rPr>
+        <w:t>ites are not necessarily required for population monitoring</w:t>
+      </w:r>
+      <w:r>
+        <w:rPr>
+          <w:rFonts w:cs="Times New Roman"/>
+        </w:rPr>
+        <w:t xml:space="preserve"> and</w:t>
+      </w:r>
+      <w:r>
+        <w:rPr>
+          <w:rFonts w:cs="Times New Roman"/>
+        </w:rPr>
+        <w:t xml:space="preserve"> could be “naturally phased out” i.e., sites that are currently operating reliably at low cost could remain instream until equipment aging or failure or environmental conditions (e.g., high flows, debris removing antennas and/or arrays) results in unreliable data for RM&amp;E. Until then, detections from those sites might assist adult escapement monitoring and/or other RM&amp;E objectives. Further, the opportunity should be provided for other projects to take over funding of those sites if the IPTDS supports their objectives.</w:t>
+      </w:r>
+      <w:r>
+        <w:rPr>
+          <w:rFonts w:cs="Times New Roman"/>
+        </w:rPr>
+        <w:t xml:space="preserve"> </w:t>
+      </w:r>
+      <w:proofErr w:type="gramStart"/>
+      <w:r>
+        <w:rPr>
+          <w:rFonts w:cs="Times New Roman"/>
+        </w:rPr>
+        <w:t>If and when</w:t>
+      </w:r>
+      <w:proofErr w:type="gramEnd"/>
+      <w:r>
+        <w:rPr>
+          <w:rFonts w:cs="Times New Roman"/>
+        </w:rPr>
+        <w:t xml:space="preserve"> removed or </w:t>
       </w:r>
       <w:r>
         <w:rPr>
           <w:rFonts w:cs="Times New Roman"/>
         </w:rPr>
         <w:lastRenderedPageBreak/>
-        <w:t>environmental conditions (e.g., high flows, debris removing antennas and/or arrays) results in unreliable data for RM&amp;E. Until then, detections from those sites might assist adult escapement monitoring and/or other RM&amp;E objectives. Further, the opportunity should be provided for other projects to take over funding of those sites if the IPTDS supports their objectives.</w:t>
-      </w:r>
-      <w:r>
-        <w:rPr>
-          <w:rFonts w:cs="Times New Roman"/>
-        </w:rPr>
-        <w:t xml:space="preserve"> If and when removed or decommissioned, usable infrastructure or resources could be used elsewhere at other sites managed under the IPTDS O&amp;M project.</w:t>
+        <w:t>decommissioned, usable infrastructure or resources could be used elsewhere at other sites managed under the IPTDS O&amp;M project.</w:t>
       </w:r>
     </w:p>
     <w:p>
@@ -3171,14 +3077,13 @@
     <w:tbl>
       <w:tblPr>
         <w:tblStyle w:val="GridTable4"/>
-        <w:tblW w:w="9535" w:type="dxa"/>
+        <w:tblW w:w="9445" w:type="dxa"/>
         <w:tblLook w:val="04A0" w:firstRow="1" w:lastRow="0" w:firstColumn="1" w:lastColumn="0" w:noHBand="0" w:noVBand="1"/>
       </w:tblPr>
       <w:tblGrid>
         <w:gridCol w:w="805"/>
         <w:gridCol w:w="900"/>
-        <w:gridCol w:w="2610"/>
-        <w:gridCol w:w="5220"/>
+        <w:gridCol w:w="7740"/>
       </w:tblGrid>
       <w:tr>
         <w:trPr>
@@ -3232,7 +3137,7 @@
         </w:tc>
         <w:tc>
           <w:tcPr>
-            <w:tcW w:w="2610" w:type="dxa"/>
+            <w:tcW w:w="7740" w:type="dxa"/>
             <w:vAlign w:val="center"/>
           </w:tcPr>
           <w:p>
@@ -3250,29 +3155,6 @@
                 <w:szCs w:val="20"/>
               </w:rPr>
               <w:t>Recommendation</w:t>
-            </w:r>
-          </w:p>
-        </w:tc>
-        <w:tc>
-          <w:tcPr>
-            <w:tcW w:w="5220" w:type="dxa"/>
-            <w:vAlign w:val="center"/>
-          </w:tcPr>
-          <w:p>
-            <w:pPr>
-              <w:jc w:val="center"/>
-              <w:cnfStyle w:val="100000000000" w:firstRow="1" w:lastRow="0" w:firstColumn="0" w:lastColumn="0" w:oddVBand="0" w:evenVBand="0" w:oddHBand="0" w:evenHBand="0" w:firstRowFirstColumn="0" w:firstRowLastColumn="0" w:lastRowFirstColumn="0" w:lastRowLastColumn="0"/>
-              <w:rPr>
-                <w:sz w:val="20"/>
-                <w:szCs w:val="20"/>
-              </w:rPr>
-            </w:pPr>
-            <w:r>
-              <w:rPr>
-                <w:sz w:val="20"/>
-                <w:szCs w:val="20"/>
-              </w:rPr>
-              <w:t>Funding Considerations</w:t>
             </w:r>
           </w:p>
         </w:tc>
@@ -3333,7 +3215,7 @@
         </w:tc>
         <w:tc>
           <w:tcPr>
-            <w:tcW w:w="2610" w:type="dxa"/>
+            <w:tcW w:w="7740" w:type="dxa"/>
             <w:vAlign w:val="center"/>
           </w:tcPr>
           <w:p>
@@ -3350,24 +3232,22 @@
                 <w:sz w:val="20"/>
                 <w:szCs w:val="20"/>
               </w:rPr>
-              <w:t>-</w:t>
-            </w:r>
-          </w:p>
-        </w:tc>
-        <w:tc>
-          <w:tcPr>
-            <w:tcW w:w="5220" w:type="dxa"/>
-            <w:vAlign w:val="center"/>
-          </w:tcPr>
-          <w:p>
-            <w:pPr>
-              <w:jc w:val="center"/>
-              <w:cnfStyle w:val="000000100000" w:firstRow="0" w:lastRow="0" w:firstColumn="0" w:lastColumn="0" w:oddVBand="0" w:evenVBand="0" w:oddHBand="1" w:evenHBand="0" w:firstRowFirstColumn="0" w:firstRowLastColumn="0" w:lastRowFirstColumn="0" w:lastRowLastColumn="0"/>
-              <w:rPr>
-                <w:sz w:val="20"/>
-                <w:szCs w:val="20"/>
-              </w:rPr>
-            </w:pPr>
+              <w:t xml:space="preserve">Already out of </w:t>
+            </w:r>
+            <w:r>
+              <w:rPr>
+                <w:sz w:val="20"/>
+                <w:szCs w:val="20"/>
+              </w:rPr>
+              <w:t>operation,</w:t>
+            </w:r>
+            <w:r>
+              <w:rPr>
+                <w:sz w:val="20"/>
+                <w:szCs w:val="20"/>
+              </w:rPr>
+              <w:t xml:space="preserve"> USI can be removed.</w:t>
+            </w:r>
           </w:p>
         </w:tc>
       </w:tr>
@@ -3424,7 +3304,7 @@
         </w:tc>
         <w:tc>
           <w:tcPr>
-            <w:tcW w:w="2610" w:type="dxa"/>
+            <w:tcW w:w="7740" w:type="dxa"/>
             <w:vAlign w:val="center"/>
           </w:tcPr>
           <w:p>
@@ -3443,22 +3323,6 @@
               </w:rPr>
               <w:t>-</w:t>
             </w:r>
-          </w:p>
-        </w:tc>
-        <w:tc>
-          <w:tcPr>
-            <w:tcW w:w="5220" w:type="dxa"/>
-            <w:vAlign w:val="center"/>
-          </w:tcPr>
-          <w:p>
-            <w:pPr>
-              <w:jc w:val="center"/>
-              <w:cnfStyle w:val="000000000000" w:firstRow="0" w:lastRow="0" w:firstColumn="0" w:lastColumn="0" w:oddVBand="0" w:evenVBand="0" w:oddHBand="0" w:evenHBand="0" w:firstRowFirstColumn="0" w:firstRowLastColumn="0" w:lastRowFirstColumn="0" w:lastRowLastColumn="0"/>
-              <w:rPr>
-                <w:sz w:val="20"/>
-                <w:szCs w:val="20"/>
-              </w:rPr>
-            </w:pPr>
           </w:p>
         </w:tc>
       </w:tr>
@@ -3518,7 +3382,7 @@
         </w:tc>
         <w:tc>
           <w:tcPr>
-            <w:tcW w:w="2610" w:type="dxa"/>
+            <w:tcW w:w="7740" w:type="dxa"/>
             <w:vAlign w:val="center"/>
           </w:tcPr>
           <w:p>
@@ -3535,24 +3399,8 @@
                 <w:sz w:val="20"/>
                 <w:szCs w:val="20"/>
               </w:rPr>
-              <w:t>-</w:t>
-            </w:r>
-          </w:p>
-        </w:tc>
-        <w:tc>
-          <w:tcPr>
-            <w:tcW w:w="5220" w:type="dxa"/>
-            <w:vAlign w:val="center"/>
-          </w:tcPr>
-          <w:p>
-            <w:pPr>
-              <w:jc w:val="center"/>
-              <w:cnfStyle w:val="000000100000" w:firstRow="0" w:lastRow="0" w:firstColumn="0" w:lastColumn="0" w:oddVBand="0" w:evenVBand="0" w:oddHBand="1" w:evenHBand="0" w:firstRowFirstColumn="0" w:firstRowLastColumn="0" w:lastRowFirstColumn="0" w:lastRowLastColumn="0"/>
-              <w:rPr>
-                <w:sz w:val="20"/>
-                <w:szCs w:val="20"/>
-              </w:rPr>
-            </w:pPr>
+              <w:t>There is an anticipated increase in project development in Big Timber Creek; alternate funding and proponent(s) should be identified before BTL is removed or decommissioned.</w:t>
+            </w:r>
           </w:p>
         </w:tc>
       </w:tr>
@@ -3609,7 +3457,7 @@
         </w:tc>
         <w:tc>
           <w:tcPr>
-            <w:tcW w:w="2610" w:type="dxa"/>
+            <w:tcW w:w="7740" w:type="dxa"/>
             <w:vAlign w:val="center"/>
           </w:tcPr>
           <w:p>
@@ -3628,22 +3476,6 @@
               </w:rPr>
               <w:t>-</w:t>
             </w:r>
-          </w:p>
-        </w:tc>
-        <w:tc>
-          <w:tcPr>
-            <w:tcW w:w="5220" w:type="dxa"/>
-            <w:vAlign w:val="center"/>
-          </w:tcPr>
-          <w:p>
-            <w:pPr>
-              <w:jc w:val="center"/>
-              <w:cnfStyle w:val="000000000000" w:firstRow="0" w:lastRow="0" w:firstColumn="0" w:lastColumn="0" w:oddVBand="0" w:evenVBand="0" w:oddHBand="0" w:evenHBand="0" w:firstRowFirstColumn="0" w:firstRowLastColumn="0" w:lastRowFirstColumn="0" w:lastRowLastColumn="0"/>
-              <w:rPr>
-                <w:sz w:val="20"/>
-                <w:szCs w:val="20"/>
-              </w:rPr>
-            </w:pPr>
           </w:p>
         </w:tc>
       </w:tr>
@@ -3703,7 +3535,7 @@
         </w:tc>
         <w:tc>
           <w:tcPr>
-            <w:tcW w:w="2610" w:type="dxa"/>
+            <w:tcW w:w="7740" w:type="dxa"/>
             <w:vAlign w:val="center"/>
           </w:tcPr>
           <w:p>
@@ -3722,22 +3554,6 @@
               </w:rPr>
               <w:t>-</w:t>
             </w:r>
-          </w:p>
-        </w:tc>
-        <w:tc>
-          <w:tcPr>
-            <w:tcW w:w="5220" w:type="dxa"/>
-            <w:vAlign w:val="center"/>
-          </w:tcPr>
-          <w:p>
-            <w:pPr>
-              <w:jc w:val="center"/>
-              <w:cnfStyle w:val="000000100000" w:firstRow="0" w:lastRow="0" w:firstColumn="0" w:lastColumn="0" w:oddVBand="0" w:evenVBand="0" w:oddHBand="1" w:evenHBand="0" w:firstRowFirstColumn="0" w:firstRowLastColumn="0" w:lastRowFirstColumn="0" w:lastRowLastColumn="0"/>
-              <w:rPr>
-                <w:sz w:val="20"/>
-                <w:szCs w:val="20"/>
-              </w:rPr>
-            </w:pPr>
           </w:p>
         </w:tc>
       </w:tr>
@@ -3794,7 +3610,7 @@
         </w:tc>
         <w:tc>
           <w:tcPr>
-            <w:tcW w:w="2610" w:type="dxa"/>
+            <w:tcW w:w="7740" w:type="dxa"/>
             <w:vAlign w:val="center"/>
           </w:tcPr>
           <w:p>
@@ -3813,22 +3629,6 @@
               </w:rPr>
               <w:t>Important site for in-season adult monitoring and juvenile survival monitoring.</w:t>
             </w:r>
-          </w:p>
-        </w:tc>
-        <w:tc>
-          <w:tcPr>
-            <w:tcW w:w="5220" w:type="dxa"/>
-            <w:vAlign w:val="center"/>
-          </w:tcPr>
-          <w:p>
-            <w:pPr>
-              <w:jc w:val="center"/>
-              <w:cnfStyle w:val="000000000000" w:firstRow="0" w:lastRow="0" w:firstColumn="0" w:lastColumn="0" w:oddVBand="0" w:evenVBand="0" w:oddHBand="0" w:evenHBand="0" w:firstRowFirstColumn="0" w:firstRowLastColumn="0" w:lastRowFirstColumn="0" w:lastRowLastColumn="0"/>
-              <w:rPr>
-                <w:sz w:val="20"/>
-                <w:szCs w:val="20"/>
-              </w:rPr>
-            </w:pPr>
           </w:p>
         </w:tc>
       </w:tr>
@@ -3888,7 +3688,7 @@
         </w:tc>
         <w:tc>
           <w:tcPr>
-            <w:tcW w:w="2610" w:type="dxa"/>
+            <w:tcW w:w="7740" w:type="dxa"/>
             <w:vAlign w:val="center"/>
           </w:tcPr>
           <w:p>
@@ -3907,22 +3707,6 @@
               </w:rPr>
               <w:t>-</w:t>
             </w:r>
-          </w:p>
-        </w:tc>
-        <w:tc>
-          <w:tcPr>
-            <w:tcW w:w="5220" w:type="dxa"/>
-            <w:vAlign w:val="center"/>
-          </w:tcPr>
-          <w:p>
-            <w:pPr>
-              <w:jc w:val="center"/>
-              <w:cnfStyle w:val="000000100000" w:firstRow="0" w:lastRow="0" w:firstColumn="0" w:lastColumn="0" w:oddVBand="0" w:evenVBand="0" w:oddHBand="1" w:evenHBand="0" w:firstRowFirstColumn="0" w:firstRowLastColumn="0" w:lastRowFirstColumn="0" w:lastRowLastColumn="0"/>
-              <w:rPr>
-                <w:sz w:val="20"/>
-                <w:szCs w:val="20"/>
-              </w:rPr>
-            </w:pPr>
           </w:p>
         </w:tc>
       </w:tr>
@@ -3979,7 +3763,7 @@
         </w:tc>
         <w:tc>
           <w:tcPr>
-            <w:tcW w:w="2610" w:type="dxa"/>
+            <w:tcW w:w="7740" w:type="dxa"/>
             <w:vAlign w:val="center"/>
           </w:tcPr>
           <w:p>
@@ -3996,24 +3780,15 @@
                 <w:sz w:val="20"/>
                 <w:szCs w:val="20"/>
               </w:rPr>
-              <w:t>-</w:t>
-            </w:r>
-          </w:p>
-        </w:tc>
-        <w:tc>
-          <w:tcPr>
-            <w:tcW w:w="5220" w:type="dxa"/>
-            <w:vAlign w:val="center"/>
-          </w:tcPr>
-          <w:p>
-            <w:pPr>
-              <w:jc w:val="center"/>
-              <w:cnfStyle w:val="000000000000" w:firstRow="0" w:lastRow="0" w:firstColumn="0" w:lastColumn="0" w:oddVBand="0" w:evenVBand="0" w:oddHBand="0" w:evenHBand="0" w:firstRowFirstColumn="0" w:firstRowLastColumn="0" w:lastRowFirstColumn="0" w:lastRowLastColumn="0"/>
-              <w:rPr>
-                <w:sz w:val="20"/>
-                <w:szCs w:val="20"/>
-              </w:rPr>
-            </w:pPr>
+              <w:t xml:space="preserve">COC only monitors approximately 5% of available steelhead spawning habitat in the </w:t>
+            </w:r>
+            <w:r>
+              <w:rPr>
+                <w:sz w:val="20"/>
+                <w:szCs w:val="20"/>
+              </w:rPr>
+              <w:t>IRMAI-s population and escapement estimates are already available from COC for run years 2011 – 2024. COC can be decommissioned and removed, when convenient.</w:t>
+            </w:r>
           </w:p>
         </w:tc>
       </w:tr>
@@ -4073,7 +3848,7 @@
         </w:tc>
         <w:tc>
           <w:tcPr>
-            <w:tcW w:w="2610" w:type="dxa"/>
+            <w:tcW w:w="7740" w:type="dxa"/>
             <w:vAlign w:val="center"/>
           </w:tcPr>
           <w:p>
@@ -4090,24 +3865,15 @@
                 <w:sz w:val="20"/>
                 <w:szCs w:val="20"/>
               </w:rPr>
-              <w:t>-</w:t>
-            </w:r>
-          </w:p>
-        </w:tc>
-        <w:tc>
-          <w:tcPr>
-            <w:tcW w:w="5220" w:type="dxa"/>
-            <w:vAlign w:val="center"/>
-          </w:tcPr>
-          <w:p>
-            <w:pPr>
-              <w:jc w:val="center"/>
-              <w:cnfStyle w:val="000000100000" w:firstRow="0" w:lastRow="0" w:firstColumn="0" w:lastColumn="0" w:oddVBand="0" w:evenVBand="0" w:oddHBand="1" w:evenHBand="0" w:firstRowFirstColumn="0" w:firstRowLastColumn="0" w:lastRowFirstColumn="0" w:lastRowLastColumn="0"/>
-              <w:rPr>
-                <w:sz w:val="20"/>
-                <w:szCs w:val="20"/>
-              </w:rPr>
-            </w:pPr>
+              <w:t xml:space="preserve">Upstream sites in the Imnaha River (e.g., IR3, IR4, IR5) provide sufficient detections to estimate a detection probability for IR1; however, </w:t>
+            </w:r>
+            <w:r>
+              <w:rPr>
+                <w:sz w:val="20"/>
+                <w:szCs w:val="20"/>
+              </w:rPr>
+              <w:t>long-term funding at upstream sites should be ensure, and if not, IR2 should continue to be operated or could be re-installed at a future date.</w:t>
+            </w:r>
           </w:p>
         </w:tc>
       </w:tr>
@@ -4121,18 +3887,24 @@
       <w:pPr>
         <w:pStyle w:val="Heading2"/>
       </w:pPr>
-      <w:bookmarkStart w:id="9" w:name="_Toc185489925"/>
+      <w:bookmarkStart w:id="12" w:name="_Toc187926607"/>
       <w:r>
         <w:t>Proposed New Sites to Address Data Gaps</w:t>
       </w:r>
-      <w:bookmarkEnd w:id="9"/>
+      <w:bookmarkEnd w:id="12"/>
     </w:p>
     <w:p>
       <w:pPr>
         <w:jc w:val="both"/>
       </w:pPr>
       <w:r>
-        <w:t>Up to four IPTDS sites are being proposed to address existing adult status and trends monitoring gaps. In each case, site feasibility will need to be evaluated, and depending, alternate sites or configurations should be considered. Proposed site locations will be discussed among relevant stakeholders in each case before any installation occurs.</w:t>
+        <w:t xml:space="preserve">Up to four IPTDS sites are being proposed to address existing adult status and trends monitoring gaps. In each case, site feasibility will need to be evaluated, and depending, alternate sites or configurations </w:t>
+      </w:r>
+      <w:r>
+        <w:t>c</w:t>
+      </w:r>
+      <w:r>
+        <w:t>ould be considered. Proposed site locations will be discussed among relevant stakeholders in each case before any installation occurs.</w:t>
       </w:r>
     </w:p>
     <w:p>
@@ -4394,7 +4166,23 @@
                 <w:sz w:val="20"/>
                 <w:szCs w:val="20"/>
               </w:rPr>
-              <w:t>Little/no adult escapement monitoring currently occurs in the SREFS-s population. One IPTDS near the lower boundary of the SREFS-s population (downstream of Morgan Creek near Challis, ID) on the Salmon River should be considered. In addition, an IPTDS near the lower boundary of the SRUMA-s (near Clayton, ID) on the Salmon River would improve monitoring of the SRUMA-s, SREFS-s, and SRPAH-s populations. Depending on cost and feasibility, an IPTDS in the lower East Fork Salmon River could alternately be considered. Alternate configurations should be discussed among co-managers prior to action/installation to determine locations, but two new IPTDS would improve adult escapement monitoring for sp/sum Chinook salmon and steelhead in the upper Salmon subbasin. USI, at its current location, has been problematic and is not necessary for population status and trends monitoring and usable infrastructure could be used at proposed locations.</w:t>
+              <w:t xml:space="preserve">Little/no adult escapement monitoring currently occurs in the SREFS-s population. One IPTDS near the lower boundary of the SREFS-s population (downstream of Morgan Creek near Challis, ID) on the Salmon River should be considered. In addition, an IPTDS near the lower boundary of the SRUMA-s (near Clayton, ID) on the Salmon River would improve monitoring of the SRUMA-s, SREFS-s, and SRPAH-s populations. Depending on cost and feasibility, an IPTDS in the lower East Fork Salmon River could alternately be considered. Alternate configurations should be discussed among co-managers prior to action/installation to determine locations, but two new IPTDS would improve adult escapement monitoring for </w:t>
+            </w:r>
+            <w:proofErr w:type="spellStart"/>
+            <w:r>
+              <w:rPr>
+                <w:sz w:val="20"/>
+                <w:szCs w:val="20"/>
+              </w:rPr>
+              <w:t>sp</w:t>
+            </w:r>
+            <w:proofErr w:type="spellEnd"/>
+            <w:r>
+              <w:rPr>
+                <w:sz w:val="20"/>
+                <w:szCs w:val="20"/>
+              </w:rPr>
+              <w:t>/sum Chinook salmon and steelhead in the upper Salmon subbasin. USI, at its current location, has been problematic and is not necessary for population status and trends monitoring and usable infrastructure could be used at proposed locations.</w:t>
             </w:r>
           </w:p>
         </w:tc>
@@ -4588,7 +4376,29 @@
                 <w:sz w:val="20"/>
                 <w:szCs w:val="20"/>
               </w:rPr>
-              <w:t>The SRCHA-s and SRCHA populations are both “data” gaps for adult escapement monitoring. An IPTDS should be considered in these populations. Ideally, the site would be located near the lower end of Chamberlain Creek, the only major spawning area within both populations. Secondary options include upper Chamberlain Creek (near the airstrip), or in one of the five steelhead minor spawning areas (Sabe, Bargamin, Warren, Crooked, or Sheep creeks). Feasibility will need to be evaluated before any actions or installation occurs.</w:t>
+              <w:t>The SRCHA-s and SRCHA populations are both “data gaps</w:t>
+            </w:r>
+            <w:r>
+              <w:rPr>
+                <w:sz w:val="20"/>
+                <w:szCs w:val="20"/>
+              </w:rPr>
+              <w:t>”</w:t>
+            </w:r>
+            <w:r>
+              <w:rPr>
+                <w:sz w:val="20"/>
+                <w:szCs w:val="20"/>
+              </w:rPr>
+              <w:t xml:space="preserve"> for adult escapement monitoring. An IPTDS should be considered in these populations. Ideally, the site would be located near the lower end of Chamberlain Creek, the only major spawning area within both populations. Secondary options include upper Chamberlain Creek (near the airstrip), or in one of the five steelhead minor </w:t>
+            </w:r>
+            <w:r>
+              <w:rPr>
+                <w:sz w:val="20"/>
+                <w:szCs w:val="20"/>
+              </w:rPr>
+              <w:lastRenderedPageBreak/>
+              <w:t>spawning areas (Sabe, Bargamin, Warren, Crooked, or Sheep creeks). Feasibility will need to be evaluated before any actions or installation occurs.</w:t>
             </w:r>
           </w:p>
         </w:tc>
@@ -4687,7 +4497,37 @@
                 <w:sz w:val="20"/>
                 <w:szCs w:val="20"/>
               </w:rPr>
-              <w:t>The SRLSR-s and SRLSR populations are both “data” gaps for adult escapement monitoring. An IPTDS should be considered in these populations. Proposed locations include the lower Little Salmon River, Slate Creek, or Whitebird Creek.</w:t>
+              <w:t>The SRLSR-s and SRLSR populations are both “data gaps</w:t>
+            </w:r>
+            <w:r>
+              <w:rPr>
+                <w:sz w:val="20"/>
+                <w:szCs w:val="20"/>
+              </w:rPr>
+              <w:t>”</w:t>
+            </w:r>
+            <w:r>
+              <w:rPr>
+                <w:sz w:val="20"/>
+                <w:szCs w:val="20"/>
+              </w:rPr>
+              <w:t xml:space="preserve"> for adult escapement monitoring. An IPTDS should be considered in these populations. Proposed locations include the lower Little Salmon River, Slate Creek, or </w:t>
+            </w:r>
+            <w:proofErr w:type="spellStart"/>
+            <w:r>
+              <w:rPr>
+                <w:sz w:val="20"/>
+                <w:szCs w:val="20"/>
+              </w:rPr>
+              <w:t>Whitebird</w:t>
+            </w:r>
+            <w:proofErr w:type="spellEnd"/>
+            <w:r>
+              <w:rPr>
+                <w:sz w:val="20"/>
+                <w:szCs w:val="20"/>
+              </w:rPr>
+              <w:t xml:space="preserve"> Creek.</w:t>
             </w:r>
           </w:p>
         </w:tc>
@@ -4699,11 +4539,11 @@
         <w:pStyle w:val="Heading1"/>
         <w:jc w:val="both"/>
       </w:pPr>
-      <w:bookmarkStart w:id="10" w:name="_Toc185489926"/>
+      <w:bookmarkStart w:id="13" w:name="_Toc187926608"/>
       <w:r>
         <w:t>DISCUSSION</w:t>
       </w:r>
-      <w:bookmarkEnd w:id="10"/>
+      <w:bookmarkEnd w:id="13"/>
     </w:p>
     <w:p>
       <w:pPr>
@@ -5008,7 +4848,19 @@
         <w:t>The recommendations provided from the Snake River IPTDS Prioritization process (SR IPTDS PW)</w:t>
       </w:r>
       <w:r>
-        <w:t xml:space="preserve"> are estimated to increase overall, annual infrastructure and O&amp;M costs by approximately $65,500, which is 23% greater than current estimated costs, when considered altogether. These estimates do not include staffing, travel and per diem, vehicles, and additional costs not directly related to up-front infrastructure or O&amp;M to IPTDS sites but provide a “ballpark” in changes to O&amp;M costs for the IPTDS O&amp;M project. Potential changes in costs, including how it affects each project proponent involved, will need to be discussed and addressed prior to contracting decisions and recommended actions are implemented. </w:t>
+        <w:t xml:space="preserve"> are estimated to increase overall, annual infrastructure</w:t>
+      </w:r>
+      <w:r>
+        <w:t xml:space="preserve"> replacement</w:t>
+      </w:r>
+      <w:r>
+        <w:t xml:space="preserve"> and O&amp;M costs by approximately $65,500</w:t>
+      </w:r>
+      <w:r>
+        <w:t xml:space="preserve"> for the IPTDS O&amp;M project</w:t>
+      </w:r>
+      <w:r>
+        <w:t xml:space="preserve">, which is 23% greater than current estimated costs, when considered altogether. These estimates do not include staffing, travel and per diem, vehicles, and additional costs not directly related to up-front infrastructure or O&amp;M to IPTDS sites but provide a “ballpark” in changes to O&amp;M costs for the IPTDS O&amp;M project. Potential changes in costs, including how it affects each project proponent involved, will need to be discussed and addressed prior to contracting decisions and recommended actions are implemented. </w:t>
       </w:r>
     </w:p>
     <w:p>
@@ -5033,12 +4885,12 @@
         <w:pStyle w:val="Heading1"/>
         <w:jc w:val="both"/>
       </w:pPr>
-      <w:bookmarkStart w:id="11" w:name="_Toc185489927"/>
+      <w:bookmarkStart w:id="14" w:name="_Toc187926609"/>
       <w:r>
         <w:lastRenderedPageBreak/>
         <w:t>LITERATURE CITED</w:t>
       </w:r>
-      <w:bookmarkEnd w:id="11"/>
+      <w:bookmarkEnd w:id="14"/>
     </w:p>
     <w:p>
       <w:pPr>
@@ -5073,6 +4925,83 @@
     </w:sectPr>
   </w:body>
 </w:document>
+</file>
+
+<file path=word/comments.xml><?xml version="1.0" encoding="utf-8"?>
+<w:comments xmlns:wpc="http://schemas.microsoft.com/office/word/2010/wordprocessingCanvas" xmlns:cx="http://schemas.microsoft.com/office/drawing/2014/chartex" xmlns:cx1="http://schemas.microsoft.com/office/drawing/2015/9/8/chartex" xmlns:cx2="http://schemas.microsoft.com/office/drawing/2015/10/21/chartex" xmlns:cx3="http://schemas.microsoft.com/office/drawing/2016/5/9/chartex" xmlns:cx4="http://schemas.microsoft.com/office/drawing/2016/5/10/chartex" xmlns:cx5="http://schemas.microsoft.com/office/drawing/2016/5/11/chartex" xmlns:cx6="http://schemas.microsoft.com/office/drawing/2016/5/12/chartex" xmlns:cx7="http://schemas.microsoft.com/office/drawing/2016/5/13/chartex" xmlns:cx8="http://schemas.microsoft.com/office/drawing/2016/5/14/chartex" xmlns:mc="http://schemas.openxmlformats.org/markup-compatibility/2006" xmlns:aink="http://schemas.microsoft.com/office/drawing/2016/ink" xmlns:am3d="http://schemas.microsoft.com/office/drawing/2017/model3d" xmlns:o="urn:schemas-microsoft-com:office:office" xmlns:oel="http://schemas.microsoft.com/office/2019/extlst" xmlns:r="http://schemas.openxmlformats.org/officeDocument/2006/relationships" xmlns:m="http://schemas.openxmlformats.org/officeDocument/2006/math" xmlns:v="urn:schemas-microsoft-com:vml" xmlns:wp14="http://schemas.microsoft.com/office/word/2010/wordprocessingDrawing" xmlns:wp="http://schemas.openxmlformats.org/drawingml/2006/wordprocessingDrawing" xmlns:w10="urn:schemas-microsoft-com:office:word" xmlns:w="http://schemas.openxmlformats.org/wordprocessingml/2006/main" xmlns:w14="http://schemas.microsoft.com/office/word/2010/wordml" xmlns:w15="http://schemas.microsoft.com/office/word/2012/wordml" xmlns:w16cex="http://schemas.microsoft.com/office/word/2018/wordml/cex" xmlns:w16cid="http://schemas.microsoft.com/office/word/2016/wordml/cid" xmlns:w16="http://schemas.microsoft.com/office/word/2018/wordml" xmlns:w16sdtdh="http://schemas.microsoft.com/office/word/2020/wordml/sdtdatahash" xmlns:w16se="http://schemas.microsoft.com/office/word/2015/wordml/symex" xmlns:wpg="http://schemas.microsoft.com/office/word/2010/wordprocessingGroup" xmlns:wpi="http://schemas.microsoft.com/office/word/2010/wordprocessingInk" xmlns:wne="http://schemas.microsoft.com/office/word/2006/wordml" xmlns:wps="http://schemas.microsoft.com/office/word/2010/wordprocessingShape" mc:Ignorable="w14 w15 w16se w16cid w16 w16cex w16sdtdh wp14">
+  <w:comment w:id="0" w:author="Mike Ackerman" w:date="2025-01-16T13:16:00Z" w:initials="MA">
+    <w:p>
+      <w:pPr>
+        <w:pStyle w:val="CommentText"/>
+      </w:pPr>
+      <w:r>
+        <w:rPr>
+          <w:rStyle w:val="CommentReference"/>
+        </w:rPr>
+        <w:annotationRef/>
+      </w:r>
+      <w:r>
+        <w:t>Maybe “Implementation Team” instead? And could include myself, Ben, Heath, and Cameron?</w:t>
+      </w:r>
+    </w:p>
+  </w:comment>
+  <w:comment w:id="1" w:author="Mike Ackerman" w:date="2025-01-16T10:04:00Z" w:initials="MA">
+    <w:p>
+      <w:pPr>
+        <w:pStyle w:val="CommentText"/>
+      </w:pPr>
+      <w:r>
+        <w:rPr>
+          <w:rStyle w:val="CommentReference"/>
+        </w:rPr>
+        <w:annotationRef/>
+      </w:r>
+      <w:r>
+        <w:t>Maybe these co-authors are inappropriate for this plan and Ben Winkler could be added?</w:t>
+      </w:r>
+    </w:p>
+  </w:comment>
+  <w:comment w:id="2" w:author="Mike Ackerman" w:date="2025-01-16T10:04:00Z" w:initials="MA">
+    <w:p>
+      <w:pPr>
+        <w:pStyle w:val="CommentText"/>
+      </w:pPr>
+      <w:r>
+        <w:rPr>
+          <w:rStyle w:val="CommentReference"/>
+        </w:rPr>
+        <w:annotationRef/>
+      </w:r>
+      <w:r>
+        <w:t>Maybe I should just make this match the author list?</w:t>
+      </w:r>
+    </w:p>
+  </w:comment>
+</w:comments>
+</file>
+
+<file path=word/commentsExtended.xml><?xml version="1.0" encoding="utf-8"?>
+<w15:commentsEx xmlns:wpc="http://schemas.microsoft.com/office/word/2010/wordprocessingCanvas" xmlns:cx="http://schemas.microsoft.com/office/drawing/2014/chartex" xmlns:cx1="http://schemas.microsoft.com/office/drawing/2015/9/8/chartex" xmlns:cx2="http://schemas.microsoft.com/office/drawing/2015/10/21/chartex" xmlns:cx3="http://schemas.microsoft.com/office/drawing/2016/5/9/chartex" xmlns:cx4="http://schemas.microsoft.com/office/drawing/2016/5/10/chartex" xmlns:cx5="http://schemas.microsoft.com/office/drawing/2016/5/11/chartex" xmlns:cx6="http://schemas.microsoft.com/office/drawing/2016/5/12/chartex" xmlns:cx7="http://schemas.microsoft.com/office/drawing/2016/5/13/chartex" xmlns:cx8="http://schemas.microsoft.com/office/drawing/2016/5/14/chartex" xmlns:mc="http://schemas.openxmlformats.org/markup-compatibility/2006" xmlns:aink="http://schemas.microsoft.com/office/drawing/2016/ink" xmlns:am3d="http://schemas.microsoft.com/office/drawing/2017/model3d" xmlns:o="urn:schemas-microsoft-com:office:office" xmlns:oel="http://schemas.microsoft.com/office/2019/extlst" xmlns:r="http://schemas.openxmlformats.org/officeDocument/2006/relationships" xmlns:m="http://schemas.openxmlformats.org/officeDocument/2006/math" xmlns:v="urn:schemas-microsoft-com:vml" xmlns:wp14="http://schemas.microsoft.com/office/word/2010/wordprocessingDrawing" xmlns:wp="http://schemas.openxmlformats.org/drawingml/2006/wordprocessingDrawing" xmlns:w10="urn:schemas-microsoft-com:office:word" xmlns:w="http://schemas.openxmlformats.org/wordprocessingml/2006/main" xmlns:w14="http://schemas.microsoft.com/office/word/2010/wordml" xmlns:w15="http://schemas.microsoft.com/office/word/2012/wordml" xmlns:w16cex="http://schemas.microsoft.com/office/word/2018/wordml/cex" xmlns:w16cid="http://schemas.microsoft.com/office/word/2016/wordml/cid" xmlns:w16="http://schemas.microsoft.com/office/word/2018/wordml" xmlns:w16sdtdh="http://schemas.microsoft.com/office/word/2020/wordml/sdtdatahash" xmlns:w16se="http://schemas.microsoft.com/office/word/2015/wordml/symex" xmlns:wpg="http://schemas.microsoft.com/office/word/2010/wordprocessingGroup" xmlns:wpi="http://schemas.microsoft.com/office/word/2010/wordprocessingInk" xmlns:wne="http://schemas.microsoft.com/office/word/2006/wordml" xmlns:wps="http://schemas.microsoft.com/office/word/2010/wordprocessingShape" mc:Ignorable="w14 w15 w16se w16cid w16 w16cex w16sdtdh wp14">
+  <w15:commentEx w15:paraId="5A4D01EA" w15:done="0"/>
+  <w15:commentEx w15:paraId="0B86654E" w15:done="0"/>
+  <w15:commentEx w15:paraId="0B3CD454" w15:done="0"/>
+</w15:commentsEx>
+</file>
+
+<file path=word/commentsExtensible.xml><?xml version="1.0" encoding="utf-8"?>
+<w16cex:commentsExtensible xmlns:wpc="http://schemas.microsoft.com/office/word/2010/wordprocessingCanvas" xmlns:cx="http://schemas.microsoft.com/office/drawing/2014/chartex" xmlns:cx1="http://schemas.microsoft.com/office/drawing/2015/9/8/chartex" xmlns:cx2="http://schemas.microsoft.com/office/drawing/2015/10/21/chartex" xmlns:cx3="http://schemas.microsoft.com/office/drawing/2016/5/9/chartex" xmlns:cx4="http://schemas.microsoft.com/office/drawing/2016/5/10/chartex" xmlns:cx5="http://schemas.microsoft.com/office/drawing/2016/5/11/chartex" xmlns:cx6="http://schemas.microsoft.com/office/drawing/2016/5/12/chartex" xmlns:cx7="http://schemas.microsoft.com/office/drawing/2016/5/13/chartex" xmlns:cx8="http://schemas.microsoft.com/office/drawing/2016/5/14/chartex" xmlns:cr="http://schemas.microsoft.com/office/comments/2020/reactions" xmlns:mc="http://schemas.openxmlformats.org/markup-compatibility/2006" xmlns:aink="http://schemas.microsoft.com/office/drawing/2016/ink" xmlns:am3d="http://schemas.microsoft.com/office/drawing/2017/model3d" xmlns:o="urn:schemas-microsoft-com:office:office" xmlns:oel="http://schemas.microsoft.com/office/2019/extlst" xmlns:r="http://schemas.openxmlformats.org/officeDocument/2006/relationships" xmlns:m="http://schemas.openxmlformats.org/officeDocument/2006/math" xmlns:v="urn:schemas-microsoft-com:vml" xmlns:wp14="http://schemas.microsoft.com/office/word/2010/wordprocessingDrawing" xmlns:wp="http://schemas.openxmlformats.org/drawingml/2006/wordprocessingDrawing" xmlns:w10="urn:schemas-microsoft-com:office:word" xmlns:w="http://schemas.openxmlformats.org/wordprocessingml/2006/main" xmlns:w14="http://schemas.microsoft.com/office/word/2010/wordml" xmlns:w15="http://schemas.microsoft.com/office/word/2012/wordml" xmlns:w16cex="http://schemas.microsoft.com/office/word/2018/wordml/cex" xmlns:w16cid="http://schemas.microsoft.com/office/word/2016/wordml/cid" xmlns:w16="http://schemas.microsoft.com/office/word/2018/wordml" xmlns:w16sdtdh="http://schemas.microsoft.com/office/word/2020/wordml/sdtdatahash" xmlns:w16se="http://schemas.microsoft.com/office/word/2015/wordml/symex" xmlns:wpg="http://schemas.microsoft.com/office/word/2010/wordprocessingGroup" xmlns:wpi="http://schemas.microsoft.com/office/word/2010/wordprocessingInk" xmlns:wne="http://schemas.microsoft.com/office/word/2006/wordml" xmlns:wps="http://schemas.microsoft.com/office/word/2010/wordprocessingShape" mc:Ignorable="w14 w15 w16se w16cid w16 w16cex w16sdtdh cr wp14">
+  <w16cex:commentExtensible w16cex:durableId="2B33852C" w16cex:dateUtc="2025-01-16T20:16:00Z"/>
+  <w16cex:commentExtensible w16cex:durableId="2B335813" w16cex:dateUtc="2025-01-16T17:04:00Z"/>
+  <w16cex:commentExtensible w16cex:durableId="2B33582F" w16cex:dateUtc="2025-01-16T17:04:00Z"/>
+</w16cex:commentsExtensible>
+</file>
+
+<file path=word/commentsIds.xml><?xml version="1.0" encoding="utf-8"?>
+<w16cid:commentsIds xmlns:wpc="http://schemas.microsoft.com/office/word/2010/wordprocessingCanvas" xmlns:cx="http://schemas.microsoft.com/office/drawing/2014/chartex" xmlns:cx1="http://schemas.microsoft.com/office/drawing/2015/9/8/chartex" xmlns:cx2="http://schemas.microsoft.com/office/drawing/2015/10/21/chartex" xmlns:cx3="http://schemas.microsoft.com/office/drawing/2016/5/9/chartex" xmlns:cx4="http://schemas.microsoft.com/office/drawing/2016/5/10/chartex" xmlns:cx5="http://schemas.microsoft.com/office/drawing/2016/5/11/chartex" xmlns:cx6="http://schemas.microsoft.com/office/drawing/2016/5/12/chartex" xmlns:cx7="http://schemas.microsoft.com/office/drawing/2016/5/13/chartex" xmlns:cx8="http://schemas.microsoft.com/office/drawing/2016/5/14/chartex" xmlns:mc="http://schemas.openxmlformats.org/markup-compatibility/2006" xmlns:aink="http://schemas.microsoft.com/office/drawing/2016/ink" xmlns:am3d="http://schemas.microsoft.com/office/drawing/2017/model3d" xmlns:o="urn:schemas-microsoft-com:office:office" xmlns:oel="http://schemas.microsoft.com/office/2019/extlst" xmlns:r="http://schemas.openxmlformats.org/officeDocument/2006/relationships" xmlns:m="http://schemas.openxmlformats.org/officeDocument/2006/math" xmlns:v="urn:schemas-microsoft-com:vml" xmlns:wp14="http://schemas.microsoft.com/office/word/2010/wordprocessingDrawing" xmlns:wp="http://schemas.openxmlformats.org/drawingml/2006/wordprocessingDrawing" xmlns:w10="urn:schemas-microsoft-com:office:word" xmlns:w="http://schemas.openxmlformats.org/wordprocessingml/2006/main" xmlns:w14="http://schemas.microsoft.com/office/word/2010/wordml" xmlns:w15="http://schemas.microsoft.com/office/word/2012/wordml" xmlns:w16cex="http://schemas.microsoft.com/office/word/2018/wordml/cex" xmlns:w16cid="http://schemas.microsoft.com/office/word/2016/wordml/cid" xmlns:w16="http://schemas.microsoft.com/office/word/2018/wordml" xmlns:w16sdtdh="http://schemas.microsoft.com/office/word/2020/wordml/sdtdatahash" xmlns:w16se="http://schemas.microsoft.com/office/word/2015/wordml/symex" xmlns:wpg="http://schemas.microsoft.com/office/word/2010/wordprocessingGroup" xmlns:wpi="http://schemas.microsoft.com/office/word/2010/wordprocessingInk" xmlns:wne="http://schemas.microsoft.com/office/word/2006/wordml" xmlns:wps="http://schemas.microsoft.com/office/word/2010/wordprocessingShape" mc:Ignorable="w14 w15 w16se w16cid w16 w16cex w16sdtdh wp14">
+  <w16cid:commentId w16cid:paraId="5A4D01EA" w16cid:durableId="2B33852C"/>
+  <w16cid:commentId w16cid:paraId="0B86654E" w16cid:durableId="2B335813"/>
+  <w16cid:commentId w16cid:paraId="0B3CD454" w16cid:durableId="2B33582F"/>
+</w16cid:commentsIds>
 </file>
 
 <file path=word/endnotes.xml><?xml version="1.0" encoding="utf-8"?>
@@ -6601,6 +6530,14 @@
     <w:abstractNumId w:val="13"/>
   </w:num>
 </w:numbering>
+</file>
+
+<file path=word/people.xml><?xml version="1.0" encoding="utf-8"?>
+<w15:people xmlns:wpc="http://schemas.microsoft.com/office/word/2010/wordprocessingCanvas" xmlns:cx="http://schemas.microsoft.com/office/drawing/2014/chartex" xmlns:cx1="http://schemas.microsoft.com/office/drawing/2015/9/8/chartex" xmlns:cx2="http://schemas.microsoft.com/office/drawing/2015/10/21/chartex" xmlns:cx3="http://schemas.microsoft.com/office/drawing/2016/5/9/chartex" xmlns:cx4="http://schemas.microsoft.com/office/drawing/2016/5/10/chartex" xmlns:cx5="http://schemas.microsoft.com/office/drawing/2016/5/11/chartex" xmlns:cx6="http://schemas.microsoft.com/office/drawing/2016/5/12/chartex" xmlns:cx7="http://schemas.microsoft.com/office/drawing/2016/5/13/chartex" xmlns:cx8="http://schemas.microsoft.com/office/drawing/2016/5/14/chartex" xmlns:mc="http://schemas.openxmlformats.org/markup-compatibility/2006" xmlns:aink="http://schemas.microsoft.com/office/drawing/2016/ink" xmlns:am3d="http://schemas.microsoft.com/office/drawing/2017/model3d" xmlns:o="urn:schemas-microsoft-com:office:office" xmlns:oel="http://schemas.microsoft.com/office/2019/extlst" xmlns:r="http://schemas.openxmlformats.org/officeDocument/2006/relationships" xmlns:m="http://schemas.openxmlformats.org/officeDocument/2006/math" xmlns:v="urn:schemas-microsoft-com:vml" xmlns:wp14="http://schemas.microsoft.com/office/word/2010/wordprocessingDrawing" xmlns:wp="http://schemas.openxmlformats.org/drawingml/2006/wordprocessingDrawing" xmlns:w10="urn:schemas-microsoft-com:office:word" xmlns:w="http://schemas.openxmlformats.org/wordprocessingml/2006/main" xmlns:w14="http://schemas.microsoft.com/office/word/2010/wordml" xmlns:w15="http://schemas.microsoft.com/office/word/2012/wordml" xmlns:w16cex="http://schemas.microsoft.com/office/word/2018/wordml/cex" xmlns:w16cid="http://schemas.microsoft.com/office/word/2016/wordml/cid" xmlns:w16="http://schemas.microsoft.com/office/word/2018/wordml" xmlns:w16sdtdh="http://schemas.microsoft.com/office/word/2020/wordml/sdtdatahash" xmlns:w16se="http://schemas.microsoft.com/office/word/2015/wordml/symex" xmlns:wpg="http://schemas.microsoft.com/office/word/2010/wordprocessingGroup" xmlns:wpi="http://schemas.microsoft.com/office/word/2010/wordprocessingInk" xmlns:wne="http://schemas.microsoft.com/office/word/2006/wordml" xmlns:wps="http://schemas.microsoft.com/office/word/2010/wordprocessingShape" mc:Ignorable="w14 w15 w16se w16cid w16 w16cex w16sdtdh wp14">
+  <w15:person w15:author="Mike Ackerman">
+    <w15:presenceInfo w15:providerId="AD" w15:userId="S::MikeA@nezperce.org::0b47ff0e-31f3-4b4d-8b78-4e8868867499"/>
+  </w15:person>
+</w15:people>
 </file>
 
 <file path=word/styles.xml><?xml version="1.0" encoding="utf-8"?>
@@ -8269,12 +8206,16 @@
 </file>
 
 <file path=customXml/item1.xml><?xml version="1.0" encoding="utf-8"?>
+<b:Sources xmlns:b="http://schemas.openxmlformats.org/officeDocument/2006/bibliography" xmlns="http://schemas.openxmlformats.org/officeDocument/2006/bibliography" SelectedStyle="\APASixthEditionOfficeOnline.xsl" StyleName="APA" Version="6"/>
+</file>
+
+<file path=customXml/item2.xml><?xml version="1.0" encoding="utf-8"?>
 <p:properties xmlns:p="http://schemas.microsoft.com/office/2006/metadata/properties" xmlns:xsi="http://www.w3.org/2001/XMLSchema-instance" xmlns:pc="http://schemas.microsoft.com/office/infopath/2007/PartnerControls">
   <documentManagement/>
 </p:properties>
 </file>
 
-<file path=customXml/item2.xml><?xml version="1.0" encoding="utf-8"?>
+<file path=customXml/item3.xml><?xml version="1.0" encoding="utf-8"?>
 <?mso-contentType ?>
 <FormTemplates xmlns="http://schemas.microsoft.com/sharepoint/v3/contenttype/forms">
   <Display>DocumentLibraryForm</Display>
@@ -8283,7 +8224,7 @@
 </FormTemplates>
 </file>
 
-<file path=customXml/item3.xml><?xml version="1.0" encoding="utf-8"?>
+<file path=customXml/item4.xml><?xml version="1.0" encoding="utf-8"?>
 <ct:contentTypeSchema xmlns:ct="http://schemas.microsoft.com/office/2006/metadata/contentType" xmlns:ma="http://schemas.microsoft.com/office/2006/metadata/properties/metaAttributes" ct:_="" ma:_="" ma:contentTypeName="Document" ma:contentTypeID="0x010100E316C856B046464094687854AC4248F1" ma:contentTypeVersion="5" ma:contentTypeDescription="Create a new document." ma:contentTypeScope="" ma:versionID="340428ebfc5315e137e605c2ed12b588">
   <xsd:schema xmlns:xsd="http://www.w3.org/2001/XMLSchema" xmlns:xs="http://www.w3.org/2001/XMLSchema" xmlns:p="http://schemas.microsoft.com/office/2006/metadata/properties" xmlns:ns2="fe7e0862-69f8-487b-985b-a27c1a079809" targetNamespace="http://schemas.microsoft.com/office/2006/metadata/properties" ma:root="true" ma:fieldsID="3e80911918328ac329d44050dabc1cd9" ns2:_="">
     <xsd:import namespace="fe7e0862-69f8-487b-985b-a27c1a079809"/>
@@ -8433,11 +8374,15 @@
 </ct:contentTypeSchema>
 </file>
 
-<file path=customXml/item4.xml><?xml version="1.0" encoding="utf-8"?>
-<b:Sources xmlns:b="http://schemas.openxmlformats.org/officeDocument/2006/bibliography" xmlns="http://schemas.openxmlformats.org/officeDocument/2006/bibliography" SelectedStyle="\APASixthEditionOfficeOnline.xsl" StyleName="APA" Version="6"/>
+<file path=customXml/itemProps1.xml><?xml version="1.0" encoding="utf-8"?>
+<ds:datastoreItem xmlns:ds="http://schemas.openxmlformats.org/officeDocument/2006/customXml" ds:itemID="{9156BEED-2C18-4B0A-B821-994FF64A18DD}">
+  <ds:schemaRefs>
+    <ds:schemaRef ds:uri="http://schemas.openxmlformats.org/officeDocument/2006/bibliography"/>
+  </ds:schemaRefs>
+</ds:datastoreItem>
 </file>
 
-<file path=customXml/itemProps1.xml><?xml version="1.0" encoding="utf-8"?>
+<file path=customXml/itemProps2.xml><?xml version="1.0" encoding="utf-8"?>
 <ds:datastoreItem xmlns:ds="http://schemas.openxmlformats.org/officeDocument/2006/customXml" ds:itemID="{EDFEC2EA-BF41-420D-BF20-35396D13C41C}">
   <ds:schemaRefs>
     <ds:schemaRef ds:uri="http://schemas.microsoft.com/office/2006/metadata/properties"/>
@@ -8446,7 +8391,7 @@
 </ds:datastoreItem>
 </file>
 
-<file path=customXml/itemProps2.xml><?xml version="1.0" encoding="utf-8"?>
+<file path=customXml/itemProps3.xml><?xml version="1.0" encoding="utf-8"?>
 <ds:datastoreItem xmlns:ds="http://schemas.openxmlformats.org/officeDocument/2006/customXml" ds:itemID="{A022F712-303E-442D-AB89-F9DB9D8CAE9D}">
   <ds:schemaRefs>
     <ds:schemaRef ds:uri="http://schemas.microsoft.com/sharepoint/v3/contenttype/forms"/>
@@ -8454,7 +8399,7 @@
 </ds:datastoreItem>
 </file>
 
-<file path=customXml/itemProps3.xml><?xml version="1.0" encoding="utf-8"?>
+<file path=customXml/itemProps4.xml><?xml version="1.0" encoding="utf-8"?>
 <ds:datastoreItem xmlns:ds="http://schemas.openxmlformats.org/officeDocument/2006/customXml" ds:itemID="{29EB0091-CE13-4602-90AA-DE998354326F}">
   <ds:schemaRefs>
     <ds:schemaRef ds:uri="http://schemas.microsoft.com/office/2006/metadata/contentType"/>
@@ -8470,12 +8415,4 @@
     <ds:schemaRef ds:uri="http://schemas.microsoft.com/internal/obd"/>
   </ds:schemaRefs>
 </ds:datastoreItem>
-</file>
-
-<file path=customXml/itemProps4.xml><?xml version="1.0" encoding="utf-8"?>
-<ds:datastoreItem xmlns:ds="http://schemas.openxmlformats.org/officeDocument/2006/customXml" ds:itemID="{9156BEED-2C18-4B0A-B821-994FF64A18DD}">
-  <ds:schemaRefs>
-    <ds:schemaRef ds:uri="http://schemas.openxmlformats.org/officeDocument/2006/bibliography"/>
-  </ds:schemaRefs>
-</ds:datastoreItem>
 </file>
</xml_diff>